<commit_message>
add W3 lesson 2, intro complete in report
</commit_message>
<xml_diff>
--- a/400_Networking/assignments/15228802_400IT_CW1_Report.docx
+++ b/400_Networking/assignments/15228802_400IT_CW1_Report.docx
@@ -1057,7 +1057,7 @@
             </w:rPr>
             <w:fldChar w:fldCharType="separate"/>
           </w:r>
-          <w:hyperlink w:anchor="_Toc198111376" w:history="1">
+          <w:hyperlink w:anchor="_Toc198635579" w:history="1">
             <w:r>
               <w:rPr>
                 <w:rStyle w:val="Hyperlink"/>
@@ -1084,7 +1084,7 @@
                 <w:noProof/>
                 <w:webHidden/>
               </w:rPr>
-              <w:instrText xml:space="preserve"> PAGEREF _Toc198111376 \h </w:instrText>
+              <w:instrText xml:space="preserve"> PAGEREF _Toc198635579 \h </w:instrText>
             </w:r>
             <w:r>
               <w:rPr>
@@ -1133,7 +1133,7 @@
               <w14:ligatures w14:val="standardContextual"/>
             </w:rPr>
           </w:pPr>
-          <w:hyperlink w:anchor="_Toc198111377" w:history="1">
+          <w:hyperlink w:anchor="_Toc198635580" w:history="1">
             <w:r>
               <w:rPr>
                 <w:rStyle w:val="Hyperlink"/>
@@ -1160,7 +1160,81 @@
                 <w:noProof/>
                 <w:webHidden/>
               </w:rPr>
-              <w:instrText xml:space="preserve"> PAGEREF _Toc198111377 \h </w:instrText>
+              <w:instrText xml:space="preserve"> PAGEREF _Toc198635580 \h </w:instrText>
+            </w:r>
+            <w:r>
+              <w:rPr>
+                <w:noProof/>
+                <w:webHidden/>
+              </w:rPr>
+            </w:r>
+            <w:r>
+              <w:rPr>
+                <w:noProof/>
+                <w:webHidden/>
+              </w:rPr>
+              <w:fldChar w:fldCharType="separate"/>
+            </w:r>
+            <w:r>
+              <w:rPr>
+                <w:noProof/>
+                <w:webHidden/>
+              </w:rPr>
+              <w:t>2</w:t>
+            </w:r>
+            <w:r>
+              <w:rPr>
+                <w:noProof/>
+                <w:webHidden/>
+              </w:rPr>
+              <w:fldChar w:fldCharType="end"/>
+            </w:r>
+          </w:hyperlink>
+        </w:p>
+        <w:p>
+          <w:pPr>
+            <w:pStyle w:val="TOC2"/>
+            <w:tabs>
+              <w:tab w:val="right" w:leader="dot" w:pos="8296"/>
+            </w:tabs>
+            <w:rPr>
+              <w:rFonts w:cstheme="minorBidi"/>
+              <w:smallCaps w:val="0"/>
+              <w:noProof/>
+              <w:kern w:val="2"/>
+              <w:sz w:val="24"/>
+              <w:szCs w:val="24"/>
+              <w14:ligatures w14:val="standardContextual"/>
+            </w:rPr>
+          </w:pPr>
+          <w:hyperlink w:anchor="_Toc198635581" w:history="1">
+            <w:r>
+              <w:rPr>
+                <w:rStyle w:val="Hyperlink"/>
+                <w:noProof/>
+              </w:rPr>
+              <w:t>Tools and method</w:t>
+            </w:r>
+            <w:r>
+              <w:rPr>
+                <w:noProof/>
+                <w:webHidden/>
+              </w:rPr>
+              <w:tab/>
+            </w:r>
+            <w:r>
+              <w:rPr>
+                <w:noProof/>
+                <w:webHidden/>
+              </w:rPr>
+              <w:fldChar w:fldCharType="begin"/>
+            </w:r>
+            <w:r>
+              <w:rPr>
+                <w:noProof/>
+                <w:webHidden/>
+              </w:rPr>
+              <w:instrText xml:space="preserve"> PAGEREF _Toc198635581 \h </w:instrText>
             </w:r>
             <w:r>
               <w:rPr>
@@ -1209,13 +1283,13 @@
               <w14:ligatures w14:val="standardContextual"/>
             </w:rPr>
           </w:pPr>
-          <w:hyperlink w:anchor="_Toc198111378" w:history="1">
+          <w:hyperlink w:anchor="_Toc198635582" w:history="1">
             <w:r>
               <w:rPr>
                 <w:rStyle w:val="Hyperlink"/>
                 <w:noProof/>
               </w:rPr>
-              <w:t>Security</w:t>
+              <w:t>Topology</w:t>
             </w:r>
             <w:r>
               <w:rPr>
@@ -1236,7 +1310,7 @@
                 <w:noProof/>
                 <w:webHidden/>
               </w:rPr>
-              <w:instrText xml:space="preserve"> PAGEREF _Toc198111378 \h </w:instrText>
+              <w:instrText xml:space="preserve"> PAGEREF _Toc198635582 \h </w:instrText>
             </w:r>
             <w:r>
               <w:rPr>
@@ -1285,13 +1359,13 @@
               <w14:ligatures w14:val="standardContextual"/>
             </w:rPr>
           </w:pPr>
-          <w:hyperlink w:anchor="_Toc198111379" w:history="1">
+          <w:hyperlink w:anchor="_Toc198635583" w:history="1">
             <w:r>
               <w:rPr>
                 <w:rStyle w:val="Hyperlink"/>
                 <w:noProof/>
               </w:rPr>
-              <w:t>Reliabilty</w:t>
+              <w:t>Security</w:t>
             </w:r>
             <w:r>
               <w:rPr>
@@ -1312,7 +1386,7 @@
                 <w:noProof/>
                 <w:webHidden/>
               </w:rPr>
-              <w:instrText xml:space="preserve"> PAGEREF _Toc198111379 \h </w:instrText>
+              <w:instrText xml:space="preserve"> PAGEREF _Toc198635583 \h </w:instrText>
             </w:r>
             <w:r>
               <w:rPr>
@@ -1361,13 +1435,13 @@
               <w14:ligatures w14:val="standardContextual"/>
             </w:rPr>
           </w:pPr>
-          <w:hyperlink w:anchor="_Toc198111380" w:history="1">
+          <w:hyperlink w:anchor="_Toc198635584" w:history="1">
             <w:r>
               <w:rPr>
                 <w:rStyle w:val="Hyperlink"/>
                 <w:noProof/>
               </w:rPr>
-              <w:t>Topology</w:t>
+              <w:t>Addressing Schemes</w:t>
             </w:r>
             <w:r>
               <w:rPr>
@@ -1388,7 +1462,7 @@
                 <w:noProof/>
                 <w:webHidden/>
               </w:rPr>
-              <w:instrText xml:space="preserve"> PAGEREF _Toc198111380 \h </w:instrText>
+              <w:instrText xml:space="preserve"> PAGEREF _Toc198635584 \h </w:instrText>
             </w:r>
             <w:r>
               <w:rPr>
@@ -1437,13 +1511,13 @@
               <w14:ligatures w14:val="standardContextual"/>
             </w:rPr>
           </w:pPr>
-          <w:hyperlink w:anchor="_Toc198111381" w:history="1">
+          <w:hyperlink w:anchor="_Toc198635585" w:history="1">
             <w:r>
               <w:rPr>
                 <w:rStyle w:val="Hyperlink"/>
                 <w:noProof/>
               </w:rPr>
-              <w:t>Addressing Schemes</w:t>
+              <w:t>Reliabilty</w:t>
             </w:r>
             <w:r>
               <w:rPr>
@@ -1464,7 +1538,7 @@
                 <w:noProof/>
                 <w:webHidden/>
               </w:rPr>
-              <w:instrText xml:space="preserve"> PAGEREF _Toc198111381 \h </w:instrText>
+              <w:instrText xml:space="preserve"> PAGEREF _Toc198635585 \h </w:instrText>
             </w:r>
             <w:r>
               <w:rPr>
@@ -1513,7 +1587,7 @@
               <w14:ligatures w14:val="standardContextual"/>
             </w:rPr>
           </w:pPr>
-          <w:hyperlink w:anchor="_Toc198111382" w:history="1">
+          <w:hyperlink w:anchor="_Toc198635586" w:history="1">
             <w:r>
               <w:rPr>
                 <w:rStyle w:val="Hyperlink"/>
@@ -1540,7 +1614,7 @@
                 <w:noProof/>
                 <w:webHidden/>
               </w:rPr>
-              <w:instrText xml:space="preserve"> PAGEREF _Toc198111382 \h </w:instrText>
+              <w:instrText xml:space="preserve"> PAGEREF _Toc198635586 \h </w:instrText>
             </w:r>
             <w:r>
               <w:rPr>
@@ -1560,7 +1634,7 @@
                 <w:noProof/>
                 <w:webHidden/>
               </w:rPr>
-              <w:t>2</w:t>
+              <w:t>3</w:t>
             </w:r>
             <w:r>
               <w:rPr>
@@ -1589,7 +1663,7 @@
               <w14:ligatures w14:val="standardContextual"/>
             </w:rPr>
           </w:pPr>
-          <w:hyperlink w:anchor="_Toc198111383" w:history="1">
+          <w:hyperlink w:anchor="_Toc198635587" w:history="1">
             <w:r>
               <w:rPr>
                 <w:rStyle w:val="Hyperlink"/>
@@ -1616,7 +1690,7 @@
                 <w:noProof/>
                 <w:webHidden/>
               </w:rPr>
-              <w:instrText xml:space="preserve"> PAGEREF _Toc198111383 \h </w:instrText>
+              <w:instrText xml:space="preserve"> PAGEREF _Toc198635587 \h </w:instrText>
             </w:r>
             <w:r>
               <w:rPr>
@@ -1636,7 +1710,7 @@
                 <w:noProof/>
                 <w:webHidden/>
               </w:rPr>
-              <w:t>2</w:t>
+              <w:t>3</w:t>
             </w:r>
             <w:r>
               <w:rPr>
@@ -1665,7 +1739,7 @@
               <w14:ligatures w14:val="standardContextual"/>
             </w:rPr>
           </w:pPr>
-          <w:hyperlink w:anchor="_Toc198111384" w:history="1">
+          <w:hyperlink w:anchor="_Toc198635588" w:history="1">
             <w:r>
               <w:rPr>
                 <w:rStyle w:val="Hyperlink"/>
@@ -1692,7 +1766,7 @@
                 <w:noProof/>
                 <w:webHidden/>
               </w:rPr>
-              <w:instrText xml:space="preserve"> PAGEREF _Toc198111384 \h </w:instrText>
+              <w:instrText xml:space="preserve"> PAGEREF _Toc198635588 \h </w:instrText>
             </w:r>
             <w:r>
               <w:rPr>
@@ -1712,7 +1786,7 @@
                 <w:noProof/>
                 <w:webHidden/>
               </w:rPr>
-              <w:t>2</w:t>
+              <w:t>3</w:t>
             </w:r>
             <w:r>
               <w:rPr>
@@ -1739,23 +1813,38 @@
       <w:pPr>
         <w:pStyle w:val="Heading1"/>
       </w:pPr>
-      <w:bookmarkStart w:id="0" w:name="_Toc198111376"/>
+      <w:bookmarkStart w:id="0" w:name="_Toc198635579"/>
       <w:r>
         <w:t>Table of Figures</w:t>
       </w:r>
       <w:bookmarkEnd w:id="0"/>
     </w:p>
     <w:p>
-      <w:fldSimple w:instr=" TOC \h \z \c &quot;Figure&quot; ">
-        <w:r>
-          <w:rPr>
-            <w:b/>
-            <w:bCs/>
-            <w:noProof/>
-          </w:rPr>
-          <w:t>No table of figures entries found.</w:t>
-        </w:r>
-      </w:fldSimple>
+      <w:r>
+        <w:fldChar w:fldCharType="begin"/>
+      </w:r>
+      <w:r>
+        <w:instrText xml:space="preserve"> TOC \h \z \c "Figure" </w:instrText>
+      </w:r>
+      <w:r>
+        <w:fldChar w:fldCharType="separate"/>
+      </w:r>
+      <w:r>
+        <w:rPr>
+          <w:b/>
+          <w:bCs/>
+          <w:noProof/>
+        </w:rPr>
+        <w:t>No table of figures entries found.</w:t>
+      </w:r>
+      <w:r>
+        <w:rPr>
+          <w:b/>
+          <w:bCs/>
+          <w:noProof/>
+        </w:rPr>
+        <w:fldChar w:fldCharType="end"/>
+      </w:r>
       <w:r>
         <w:br w:type="page"/>
       </w:r>
@@ -1777,7 +1866,7 @@
           <w:szCs w:val="26"/>
         </w:rPr>
       </w:pPr>
-      <w:bookmarkStart w:id="1" w:name="_Toc198111377"/>
+      <w:bookmarkStart w:id="1" w:name="_Toc198635580"/>
       <w:r>
         <w:rPr>
           <w:sz w:val="26"/>
@@ -1806,31 +1895,108 @@
           <w:sz w:val="24"/>
           <w:szCs w:val="24"/>
         </w:rPr>
-        <w:t xml:space="preserve"> detail the design of the network infrastructure for the Green Wood Compan</w:t>
+        <w:t xml:space="preserve"> detail the design of the network infrastructure</w:t>
       </w:r>
       <w:r>
         <w:rPr>
           <w:sz w:val="24"/>
           <w:szCs w:val="24"/>
         </w:rPr>
-        <w:t>y. Elaborating crucial points such as topology, security and schemes for IP addresses in different departments. There will also be a display of the completion of the objective to create a “scalable, secure, and efficient network”</w:t>
+        <w:t xml:space="preserve"> </w:t>
+      </w:r>
+      <w:r>
+        <w:rPr>
+          <w:sz w:val="24"/>
+          <w:szCs w:val="24"/>
+        </w:rPr>
+        <w:t>span</w:t>
+      </w:r>
+      <w:r>
+        <w:rPr>
+          <w:sz w:val="24"/>
+          <w:szCs w:val="24"/>
+        </w:rPr>
+        <w:t>ning</w:t>
+      </w:r>
+      <w:r>
+        <w:rPr>
+          <w:sz w:val="24"/>
+          <w:szCs w:val="24"/>
+        </w:rPr>
+        <w:t xml:space="preserve"> three locations, </w:t>
+      </w:r>
+      <w:r>
+        <w:rPr>
+          <w:sz w:val="24"/>
+          <w:szCs w:val="24"/>
+        </w:rPr>
+        <w:t>with a</w:t>
+      </w:r>
+      <w:r>
+        <w:rPr>
+          <w:sz w:val="24"/>
+          <w:szCs w:val="24"/>
+        </w:rPr>
+        <w:t xml:space="preserve"> head office in London and two branch offices in Wroclaw and York.</w:t>
+      </w:r>
+      <w:r>
+        <w:rPr>
+          <w:sz w:val="24"/>
+          <w:szCs w:val="24"/>
+        </w:rPr>
+        <w:t xml:space="preserve"> for the Green Wood Compan</w:t>
+      </w:r>
+      <w:r>
+        <w:rPr>
+          <w:sz w:val="24"/>
+          <w:szCs w:val="24"/>
+        </w:rPr>
+        <w:t>y.</w:t>
+      </w:r>
+      <w:r>
+        <w:rPr>
+          <w:sz w:val="24"/>
+          <w:szCs w:val="24"/>
+        </w:rPr>
+        <w:t xml:space="preserve"> The report shall e</w:t>
+      </w:r>
+      <w:r>
+        <w:rPr>
+          <w:sz w:val="24"/>
+          <w:szCs w:val="24"/>
+        </w:rPr>
+        <w:t>laborat</w:t>
+      </w:r>
+      <w:r>
+        <w:rPr>
+          <w:sz w:val="24"/>
+          <w:szCs w:val="24"/>
+        </w:rPr>
+        <w:t>e</w:t>
+      </w:r>
+      <w:r>
+        <w:rPr>
+          <w:sz w:val="24"/>
+          <w:szCs w:val="24"/>
+        </w:rPr>
+        <w:t xml:space="preserve"> crucial points such as topology, security and schemes for IP addresses in different departments. </w:t>
       </w:r>
     </w:p>
     <w:p>
       <w:pPr>
-        <w:pStyle w:val="Heading1"/>
+        <w:pStyle w:val="Heading2"/>
         <w:rPr>
           <w:sz w:val="26"/>
           <w:szCs w:val="26"/>
         </w:rPr>
       </w:pPr>
-      <w:bookmarkStart w:id="2" w:name="_Toc198111380"/>
+      <w:bookmarkStart w:id="2" w:name="_Toc198635581"/>
       <w:r>
         <w:rPr>
           <w:sz w:val="26"/>
           <w:szCs w:val="26"/>
         </w:rPr>
-        <w:t>Topology</w:t>
+        <w:t>Tools and method</w:t>
       </w:r>
       <w:bookmarkEnd w:id="2"/>
     </w:p>
@@ -1846,31 +2012,159 @@
           <w:sz w:val="24"/>
           <w:szCs w:val="24"/>
         </w:rPr>
-        <w:t>Ring topology</w:t>
+        <w:t>Cisco Packet Tracer was utilised to develop a virtual network framework to display the design in relation to the expectations for the Green Wood Company’s infrastructure.</w:t>
       </w:r>
     </w:p>
     <w:p>
       <w:pPr>
+        <w:rPr>
+          <w:sz w:val="24"/>
+          <w:szCs w:val="24"/>
+        </w:rPr>
+      </w:pPr>
+      <w:r>
+        <w:rPr>
+          <w:sz w:val="24"/>
+          <w:szCs w:val="24"/>
+        </w:rPr>
+        <w:t xml:space="preserve">Network segmentation was used to control the traffic, this allowing the network to be limited by traffic type source, destination, etc </w:t>
+      </w:r>
+      <w:r>
+        <w:rPr>
+          <w:sz w:val="24"/>
+          <w:szCs w:val="24"/>
+        </w:rPr>
+        <w:t>(Cisco, 2025)</w:t>
+      </w:r>
+      <w:r>
+        <w:rPr>
+          <w:sz w:val="24"/>
+          <w:szCs w:val="24"/>
+        </w:rPr>
+        <w:t xml:space="preserve">. </w:t>
+      </w:r>
+    </w:p>
+    <w:p>
+      <w:pPr>
+        <w:rPr>
+          <w:sz w:val="24"/>
+          <w:szCs w:val="24"/>
+        </w:rPr>
+      </w:pPr>
+      <w:r>
+        <w:rPr>
+          <w:sz w:val="24"/>
+          <w:szCs w:val="24"/>
+        </w:rPr>
+        <w:t>Open Shortest Path First (OSPF) was utilised as the routing protocol as it helps “</w:t>
+      </w:r>
+      <w:r>
+        <w:rPr>
+          <w:sz w:val="24"/>
+          <w:szCs w:val="24"/>
+        </w:rPr>
+        <w:t>calculate the best path for packet forwarding.</w:t>
+      </w:r>
+      <w:r>
+        <w:rPr>
+          <w:sz w:val="24"/>
+          <w:szCs w:val="24"/>
+        </w:rPr>
+        <w:t xml:space="preserve">” </w:t>
+      </w:r>
+      <w:r>
+        <w:rPr>
+          <w:sz w:val="24"/>
+          <w:szCs w:val="24"/>
+        </w:rPr>
+        <w:t>(GeeksForGeeks, 2018)</w:t>
+      </w:r>
+    </w:p>
+    <w:p>
+      <w:pPr>
         <w:pStyle w:val="Heading1"/>
         <w:rPr>
           <w:sz w:val="26"/>
           <w:szCs w:val="26"/>
         </w:rPr>
       </w:pPr>
-      <w:bookmarkStart w:id="3" w:name="_Toc198111378"/>
+      <w:bookmarkStart w:id="3" w:name="_Toc198635582"/>
       <w:r>
         <w:rPr>
           <w:sz w:val="26"/>
           <w:szCs w:val="26"/>
         </w:rPr>
-        <w:t>Security</w:t>
+        <w:t>Topology</w:t>
       </w:r>
       <w:bookmarkEnd w:id="3"/>
-      <w:r>
+    </w:p>
+    <w:p>
+      <w:pPr>
+        <w:rPr>
+          <w:sz w:val="24"/>
+          <w:szCs w:val="24"/>
+        </w:rPr>
+      </w:pPr>
+      <w:r>
+        <w:rPr>
+          <w:sz w:val="24"/>
+          <w:szCs w:val="24"/>
+        </w:rPr>
+        <w:t>The topology is a hybrid topology</w:t>
+      </w:r>
+    </w:p>
+    <w:p>
+      <w:pPr>
+        <w:rPr>
+          <w:sz w:val="24"/>
+          <w:szCs w:val="24"/>
+        </w:rPr>
+      </w:pPr>
+    </w:p>
+    <w:p>
+      <w:pPr>
+        <w:rPr>
+          <w:sz w:val="24"/>
+          <w:szCs w:val="24"/>
+        </w:rPr>
+      </w:pPr>
+      <w:r>
+        <w:rPr>
+          <w:sz w:val="24"/>
+          <w:szCs w:val="24"/>
+        </w:rPr>
+        <w:t xml:space="preserve">Mix of star and mesh </w:t>
+      </w:r>
+      <w:r>
+        <w:rPr>
+          <w:sz w:val="24"/>
+          <w:szCs w:val="24"/>
+        </w:rPr>
+        <w:t>topology</w:t>
+      </w:r>
+    </w:p>
+    <w:p>
+      <w:pPr>
+        <w:pStyle w:val="Heading1"/>
         <w:rPr>
           <w:sz w:val="26"/>
           <w:szCs w:val="26"/>
         </w:rPr>
+      </w:pPr>
+      <w:bookmarkStart w:id="4" w:name="_Toc198635583"/>
+      <w:r>
+        <w:rPr>
+          <w:sz w:val="26"/>
+          <w:szCs w:val="26"/>
+        </w:rPr>
+        <w:t>Security</w:t>
+      </w:r>
+      <w:bookmarkEnd w:id="4"/>
+      <w:r>
+        <w:rPr>
+          <w:sz w:val="26"/>
+          <w:szCs w:val="26"/>
+        </w:rPr>
         <w:t xml:space="preserve"> </w:t>
       </w:r>
     </w:p>
@@ -1891,114 +2185,34 @@
     </w:p>
     <w:p>
       <w:pPr>
-        <w:pStyle w:val="Heading1"/>
         <w:rPr>
           <w:sz w:val="26"/>
           <w:szCs w:val="26"/>
         </w:rPr>
       </w:pPr>
-      <w:bookmarkStart w:id="4" w:name="_Toc198111381"/>
       <w:r>
         <w:rPr>
           <w:sz w:val="26"/>
           <w:szCs w:val="26"/>
         </w:rPr>
-        <w:t>Addressing Schemes</w:t>
-      </w:r>
-      <w:bookmarkEnd w:id="4"/>
+        <w:t>Network segmentation</w:t>
+      </w:r>
     </w:p>
     <w:p>
       <w:pPr>
+        <w:pStyle w:val="Heading1"/>
         <w:rPr>
           <w:sz w:val="26"/>
           <w:szCs w:val="26"/>
         </w:rPr>
       </w:pPr>
+      <w:bookmarkStart w:id="5" w:name="_Toc198635584"/>
       <w:r>
         <w:rPr>
           <w:sz w:val="26"/>
           <w:szCs w:val="26"/>
         </w:rPr>
-        <w:t xml:space="preserve">The method used to develop </w:t>
-      </w:r>
-      <w:proofErr w:type="spellStart"/>
-      <w:r>
-        <w:rPr>
-          <w:sz w:val="26"/>
-          <w:szCs w:val="26"/>
-        </w:rPr>
-        <w:t>ip</w:t>
-      </w:r>
-      <w:proofErr w:type="spellEnd"/>
-      <w:r>
-        <w:rPr>
-          <w:sz w:val="26"/>
-          <w:szCs w:val="26"/>
-        </w:rPr>
-        <w:t xml:space="preserve"> addressing schemes for different departments</w:t>
-      </w:r>
-    </w:p>
-    <w:p>
-      <w:pPr>
-        <w:rPr>
-          <w:sz w:val="26"/>
-          <w:szCs w:val="26"/>
-        </w:rPr>
-      </w:pPr>
-      <w:r>
-        <w:rPr>
-          <w:sz w:val="26"/>
-          <w:szCs w:val="26"/>
-        </w:rPr>
-        <w:t xml:space="preserve">How you ensured efficient </w:t>
-      </w:r>
-      <w:proofErr w:type="spellStart"/>
-      <w:r>
-        <w:rPr>
-          <w:sz w:val="26"/>
-          <w:szCs w:val="26"/>
-        </w:rPr>
-        <w:t>ip</w:t>
-      </w:r>
-      <w:proofErr w:type="spellEnd"/>
-      <w:r>
-        <w:rPr>
-          <w:sz w:val="26"/>
-          <w:szCs w:val="26"/>
-        </w:rPr>
-        <w:t xml:space="preserve"> allocation</w:t>
-      </w:r>
-    </w:p>
-    <w:p>
-      <w:pPr>
-        <w:rPr>
-          <w:sz w:val="26"/>
-          <w:szCs w:val="26"/>
-        </w:rPr>
-      </w:pPr>
-      <w:r>
-        <w:rPr>
-          <w:sz w:val="26"/>
-          <w:szCs w:val="26"/>
-        </w:rPr>
-        <w:t>Network segmentation</w:t>
-      </w:r>
-    </w:p>
-    <w:p>
-      <w:pPr>
-        <w:pStyle w:val="Heading1"/>
-        <w:rPr>
-          <w:sz w:val="26"/>
-          <w:szCs w:val="26"/>
-        </w:rPr>
-      </w:pPr>
-      <w:bookmarkStart w:id="5" w:name="_Toc198111379"/>
-      <w:r>
-        <w:rPr>
-          <w:sz w:val="26"/>
-          <w:szCs w:val="26"/>
-        </w:rPr>
-        <w:t>Reliabilty</w:t>
+        <w:t>Addressing Schemes</w:t>
       </w:r>
       <w:bookmarkEnd w:id="5"/>
     </w:p>
@@ -2009,22 +2223,60 @@
           <w:szCs w:val="26"/>
         </w:rPr>
       </w:pPr>
+      <w:r>
+        <w:rPr>
+          <w:sz w:val="26"/>
+          <w:szCs w:val="26"/>
+        </w:rPr>
+        <w:t>The method used to develop ip addressing schemes for different departments</w:t>
+      </w:r>
     </w:p>
     <w:p>
       <w:pPr>
-        <w:pStyle w:val="Heading1"/>
         <w:rPr>
           <w:sz w:val="26"/>
           <w:szCs w:val="26"/>
         </w:rPr>
       </w:pPr>
-      <w:bookmarkStart w:id="6" w:name="_Toc198111382"/>
       <w:r>
         <w:rPr>
           <w:sz w:val="26"/>
           <w:szCs w:val="26"/>
         </w:rPr>
-        <w:t>Network testing</w:t>
+        <w:t>How you ensured efficient ip allocation</w:t>
+      </w:r>
+    </w:p>
+    <w:p>
+      <w:pPr>
+        <w:rPr>
+          <w:sz w:val="26"/>
+          <w:szCs w:val="26"/>
+        </w:rPr>
+      </w:pPr>
+      <w:r>
+        <w:rPr>
+          <w:sz w:val="26"/>
+          <w:szCs w:val="26"/>
+        </w:rPr>
+        <w:t>Network segmentation</w:t>
+      </w:r>
+    </w:p>
+    <w:p>
+      <w:pPr>
+        <w:pStyle w:val="Heading1"/>
+        <w:rPr>
+          <w:sz w:val="26"/>
+          <w:szCs w:val="26"/>
+        </w:rPr>
+      </w:pPr>
+      <w:bookmarkStart w:id="6" w:name="_Toc198635585"/>
+      <w:r>
+        <w:rPr>
+          <w:sz w:val="26"/>
+          <w:szCs w:val="26"/>
+        </w:rPr>
+        <w:lastRenderedPageBreak/>
+        <w:t>Reliabilty</w:t>
       </w:r>
       <w:bookmarkEnd w:id="6"/>
     </w:p>
@@ -2044,13 +2296,13 @@
           <w:szCs w:val="26"/>
         </w:rPr>
       </w:pPr>
-      <w:bookmarkStart w:id="7" w:name="_Toc198111383"/>
+      <w:bookmarkStart w:id="7" w:name="_Toc198635586"/>
       <w:r>
         <w:rPr>
           <w:sz w:val="26"/>
           <w:szCs w:val="26"/>
         </w:rPr>
-        <w:t>Conclusion</w:t>
+        <w:t>Network testing</w:t>
       </w:r>
       <w:bookmarkEnd w:id="7"/>
     </w:p>
@@ -2070,15 +2322,41 @@
           <w:szCs w:val="26"/>
         </w:rPr>
       </w:pPr>
-      <w:bookmarkStart w:id="8" w:name="_Toc198111384"/>
+      <w:bookmarkStart w:id="8" w:name="_Toc198635587"/>
       <w:r>
         <w:rPr>
           <w:sz w:val="26"/>
           <w:szCs w:val="26"/>
         </w:rPr>
+        <w:t>Conclusion</w:t>
+      </w:r>
+      <w:bookmarkEnd w:id="8"/>
+    </w:p>
+    <w:p>
+      <w:pPr>
+        <w:rPr>
+          <w:sz w:val="26"/>
+          <w:szCs w:val="26"/>
+        </w:rPr>
+      </w:pPr>
+    </w:p>
+    <w:p>
+      <w:pPr>
+        <w:pStyle w:val="Heading1"/>
+        <w:rPr>
+          <w:sz w:val="26"/>
+          <w:szCs w:val="26"/>
+        </w:rPr>
+      </w:pPr>
+      <w:bookmarkStart w:id="9" w:name="_Toc198635588"/>
+      <w:r>
+        <w:rPr>
+          <w:sz w:val="26"/>
+          <w:szCs w:val="26"/>
+        </w:rPr>
         <w:t>References</w:t>
       </w:r>
-      <w:bookmarkEnd w:id="8"/>
+      <w:bookmarkEnd w:id="9"/>
     </w:p>
     <w:p>
       <w:pPr>
@@ -2224,7 +2502,7 @@
             <w:noProof/>
             <w:snapToGrid w:val="0"/>
           </w:rPr>
-          <w:t>19/05/2025</w:t>
+          <w:t>20/05/2025</w:t>
         </w:r>
         <w:r>
           <w:rPr>
@@ -3245,7 +3523,6 @@
   <w:style w:type="character" w:default="1" w:styleId="DefaultParagraphFont">
     <w:name w:val="Default Paragraph Font"/>
     <w:uiPriority w:val="1"/>
-    <w:semiHidden/>
     <w:unhideWhenUsed/>
   </w:style>
   <w:style w:type="table" w:default="1" w:styleId="TableNormal">
@@ -4384,6 +4661,19 @@
 </file>
 
 <file path=customXml/item1.xml><?xml version="1.0" encoding="utf-8"?>
+<b:Sources xmlns:b="http://schemas.openxmlformats.org/officeDocument/2006/bibliography" xmlns="http://schemas.openxmlformats.org/officeDocument/2006/bibliography" SelectedStyle="\APASixthEditionOfficeOnline.xsl" StyleName="APA" Version="6"/>
+</file>
+
+<file path=customXml/item2.xml><?xml version="1.0" encoding="utf-8"?>
+<?mso-contentType ?>
+<FormTemplates xmlns="http://schemas.microsoft.com/sharepoint/v3/contenttype/forms">
+  <Display>DocumentLibraryForm</Display>
+  <Edit>DocumentLibraryForm</Edit>
+  <New>DocumentLibraryForm</New>
+</FormTemplates>
+</file>
+
+<file path=customXml/item3.xml><?xml version="1.0" encoding="utf-8"?>
 <ct:contentTypeSchema xmlns:ct="http://schemas.microsoft.com/office/2006/metadata/contentType" xmlns:ma="http://schemas.microsoft.com/office/2006/metadata/properties/metaAttributes" ct:_="" ma:_="" ma:contentTypeName="Document" ma:contentTypeID="0x010100D43454A992A19D4D8A4CB668637C053A" ma:contentTypeVersion="12" ma:contentTypeDescription="Create a new document." ma:contentTypeScope="" ma:versionID="40f9b7ec4dfcb537eed15f7f37dc57f5">
   <xsd:schema xmlns:xsd="http://www.w3.org/2001/XMLSchema" xmlns:xs="http://www.w3.org/2001/XMLSchema" xmlns:p="http://schemas.microsoft.com/office/2006/metadata/properties" xmlns:ns2="ddfe0ad1-4112-43da-8459-9b98cdaf43c0" xmlns:ns3="52aa10b1-e014-457b-b87c-c1f0ee70ef75" targetNamespace="http://schemas.microsoft.com/office/2006/metadata/properties" ma:root="true" ma:fieldsID="598238c3603307530db4b697acfec705" ns2:_="" ns3:_="">
     <xsd:import namespace="ddfe0ad1-4112-43da-8459-9b98cdaf43c0"/>
@@ -4600,20 +4890,23 @@
 </ct:contentTypeSchema>
 </file>
 
-<file path=customXml/item2.xml><?xml version="1.0" encoding="utf-8"?>
-<?mso-contentType ?>
-<FormTemplates xmlns="http://schemas.microsoft.com/sharepoint/v3/contenttype/forms">
-  <Display>DocumentLibraryForm</Display>
-  <Edit>DocumentLibraryForm</Edit>
-  <New>DocumentLibraryForm</New>
-</FormTemplates>
+<file path=customXml/itemProps1.xml><?xml version="1.0" encoding="utf-8"?>
+<ds:datastoreItem xmlns:ds="http://schemas.openxmlformats.org/officeDocument/2006/customXml" ds:itemID="{93F3EFEB-17F2-4428-9B7D-3F74E65F7572}">
+  <ds:schemaRefs>
+    <ds:schemaRef ds:uri="http://schemas.openxmlformats.org/officeDocument/2006/bibliography"/>
+  </ds:schemaRefs>
+</ds:datastoreItem>
 </file>
 
-<file path=customXml/item3.xml><?xml version="1.0" encoding="utf-8"?>
-<b:Sources xmlns:b="http://schemas.openxmlformats.org/officeDocument/2006/bibliography" xmlns="http://schemas.openxmlformats.org/officeDocument/2006/bibliography" SelectedStyle="\APASixthEditionOfficeOnline.xsl" StyleName="APA" Version="6"/>
+<file path=customXml/itemProps2.xml><?xml version="1.0" encoding="utf-8"?>
+<ds:datastoreItem xmlns:ds="http://schemas.openxmlformats.org/officeDocument/2006/customXml" ds:itemID="{CAB1111E-B29A-41A9-BF57-61D17CE24E23}">
+  <ds:schemaRefs>
+    <ds:schemaRef ds:uri="http://schemas.microsoft.com/sharepoint/v3/contenttype/forms"/>
+  </ds:schemaRefs>
+</ds:datastoreItem>
 </file>
 
-<file path=customXml/itemProps1.xml><?xml version="1.0" encoding="utf-8"?>
+<file path=customXml/itemProps3.xml><?xml version="1.0" encoding="utf-8"?>
 <ds:datastoreItem xmlns:ds="http://schemas.openxmlformats.org/officeDocument/2006/customXml" ds:itemID="{DBD2E314-58B9-4783-BF67-C2631A8A07B6}">
   <ds:schemaRefs>
     <ds:schemaRef ds:uri="http://schemas.microsoft.com/office/2006/metadata/contentType"/>
@@ -4630,20 +4923,4 @@
     <ds:schemaRef ds:uri="http://schemas.microsoft.com/internal/obd"/>
   </ds:schemaRefs>
 </ds:datastoreItem>
-</file>
-
-<file path=customXml/itemProps2.xml><?xml version="1.0" encoding="utf-8"?>
-<ds:datastoreItem xmlns:ds="http://schemas.openxmlformats.org/officeDocument/2006/customXml" ds:itemID="{CAB1111E-B29A-41A9-BF57-61D17CE24E23}">
-  <ds:schemaRefs>
-    <ds:schemaRef ds:uri="http://schemas.microsoft.com/sharepoint/v3/contenttype/forms"/>
-  </ds:schemaRefs>
-</ds:datastoreItem>
-</file>
-
-<file path=customXml/itemProps3.xml><?xml version="1.0" encoding="utf-8"?>
-<ds:datastoreItem xmlns:ds="http://schemas.openxmlformats.org/officeDocument/2006/customXml" ds:itemID="{93F3EFEB-17F2-4428-9B7D-3F74E65F7572}">
-  <ds:schemaRefs>
-    <ds:schemaRef ds:uri="http://schemas.openxmlformats.org/officeDocument/2006/bibliography"/>
-  </ds:schemaRefs>
-</ds:datastoreItem>
 </file>
</xml_diff>

<commit_message>
complete topology is report
</commit_message>
<xml_diff>
--- a/400_Networking/assignments/15228802_400IT_CW1_Report.docx
+++ b/400_Networking/assignments/15228802_400IT_CW1_Report.docx
@@ -1057,7 +1057,7 @@
             </w:rPr>
             <w:fldChar w:fldCharType="separate"/>
           </w:r>
-          <w:hyperlink w:anchor="_Toc198635579" w:history="1">
+          <w:hyperlink w:anchor="_Toc198802101" w:history="1">
             <w:r>
               <w:rPr>
                 <w:rStyle w:val="Hyperlink"/>
@@ -1084,7 +1084,7 @@
                 <w:noProof/>
                 <w:webHidden/>
               </w:rPr>
-              <w:instrText xml:space="preserve"> PAGEREF _Toc198635579 \h </w:instrText>
+              <w:instrText xml:space="preserve"> PAGEREF _Toc198802101 \h </w:instrText>
             </w:r>
             <w:r>
               <w:rPr>
@@ -1133,7 +1133,7 @@
               <w14:ligatures w14:val="standardContextual"/>
             </w:rPr>
           </w:pPr>
-          <w:hyperlink w:anchor="_Toc198635580" w:history="1">
+          <w:hyperlink w:anchor="_Toc198802102" w:history="1">
             <w:r>
               <w:rPr>
                 <w:rStyle w:val="Hyperlink"/>
@@ -1160,7 +1160,7 @@
                 <w:noProof/>
                 <w:webHidden/>
               </w:rPr>
-              <w:instrText xml:space="preserve"> PAGEREF _Toc198635580 \h </w:instrText>
+              <w:instrText xml:space="preserve"> PAGEREF _Toc198802102 \h </w:instrText>
             </w:r>
             <w:r>
               <w:rPr>
@@ -1207,7 +1207,7 @@
               <w14:ligatures w14:val="standardContextual"/>
             </w:rPr>
           </w:pPr>
-          <w:hyperlink w:anchor="_Toc198635581" w:history="1">
+          <w:hyperlink w:anchor="_Toc198802103" w:history="1">
             <w:r>
               <w:rPr>
                 <w:rStyle w:val="Hyperlink"/>
@@ -1234,7 +1234,7 @@
                 <w:noProof/>
                 <w:webHidden/>
               </w:rPr>
-              <w:instrText xml:space="preserve"> PAGEREF _Toc198635581 \h </w:instrText>
+              <w:instrText xml:space="preserve"> PAGEREF _Toc198802103 \h </w:instrText>
             </w:r>
             <w:r>
               <w:rPr>
@@ -1283,7 +1283,7 @@
               <w14:ligatures w14:val="standardContextual"/>
             </w:rPr>
           </w:pPr>
-          <w:hyperlink w:anchor="_Toc198635582" w:history="1">
+          <w:hyperlink w:anchor="_Toc198802104" w:history="1">
             <w:r>
               <w:rPr>
                 <w:rStyle w:val="Hyperlink"/>
@@ -1310,7 +1310,7 @@
                 <w:noProof/>
                 <w:webHidden/>
               </w:rPr>
-              <w:instrText xml:space="preserve"> PAGEREF _Toc198635582 \h </w:instrText>
+              <w:instrText xml:space="preserve"> PAGEREF _Toc198802104 \h </w:instrText>
             </w:r>
             <w:r>
               <w:rPr>
@@ -1359,7 +1359,7 @@
               <w14:ligatures w14:val="standardContextual"/>
             </w:rPr>
           </w:pPr>
-          <w:hyperlink w:anchor="_Toc198635583" w:history="1">
+          <w:hyperlink w:anchor="_Toc198802105" w:history="1">
             <w:r>
               <w:rPr>
                 <w:rStyle w:val="Hyperlink"/>
@@ -1386,7 +1386,7 @@
                 <w:noProof/>
                 <w:webHidden/>
               </w:rPr>
-              <w:instrText xml:space="preserve"> PAGEREF _Toc198635583 \h </w:instrText>
+              <w:instrText xml:space="preserve"> PAGEREF _Toc198802105 \h </w:instrText>
             </w:r>
             <w:r>
               <w:rPr>
@@ -1406,7 +1406,7 @@
                 <w:noProof/>
                 <w:webHidden/>
               </w:rPr>
-              <w:t>2</w:t>
+              <w:t>4</w:t>
             </w:r>
             <w:r>
               <w:rPr>
@@ -1435,7 +1435,7 @@
               <w14:ligatures w14:val="standardContextual"/>
             </w:rPr>
           </w:pPr>
-          <w:hyperlink w:anchor="_Toc198635584" w:history="1">
+          <w:hyperlink w:anchor="_Toc198802106" w:history="1">
             <w:r>
               <w:rPr>
                 <w:rStyle w:val="Hyperlink"/>
@@ -1462,7 +1462,7 @@
                 <w:noProof/>
                 <w:webHidden/>
               </w:rPr>
-              <w:instrText xml:space="preserve"> PAGEREF _Toc198635584 \h </w:instrText>
+              <w:instrText xml:space="preserve"> PAGEREF _Toc198802106 \h </w:instrText>
             </w:r>
             <w:r>
               <w:rPr>
@@ -1482,7 +1482,7 @@
                 <w:noProof/>
                 <w:webHidden/>
               </w:rPr>
-              <w:t>2</w:t>
+              <w:t>4</w:t>
             </w:r>
             <w:r>
               <w:rPr>
@@ -1511,7 +1511,7 @@
               <w14:ligatures w14:val="standardContextual"/>
             </w:rPr>
           </w:pPr>
-          <w:hyperlink w:anchor="_Toc198635585" w:history="1">
+          <w:hyperlink w:anchor="_Toc198802107" w:history="1">
             <w:r>
               <w:rPr>
                 <w:rStyle w:val="Hyperlink"/>
@@ -1538,7 +1538,7 @@
                 <w:noProof/>
                 <w:webHidden/>
               </w:rPr>
-              <w:instrText xml:space="preserve"> PAGEREF _Toc198635585 \h </w:instrText>
+              <w:instrText xml:space="preserve"> PAGEREF _Toc198802107 \h </w:instrText>
             </w:r>
             <w:r>
               <w:rPr>
@@ -1558,7 +1558,7 @@
                 <w:noProof/>
                 <w:webHidden/>
               </w:rPr>
-              <w:t>2</w:t>
+              <w:t>4</w:t>
             </w:r>
             <w:r>
               <w:rPr>
@@ -1587,7 +1587,7 @@
               <w14:ligatures w14:val="standardContextual"/>
             </w:rPr>
           </w:pPr>
-          <w:hyperlink w:anchor="_Toc198635586" w:history="1">
+          <w:hyperlink w:anchor="_Toc198802108" w:history="1">
             <w:r>
               <w:rPr>
                 <w:rStyle w:val="Hyperlink"/>
@@ -1614,7 +1614,7 @@
                 <w:noProof/>
                 <w:webHidden/>
               </w:rPr>
-              <w:instrText xml:space="preserve"> PAGEREF _Toc198635586 \h </w:instrText>
+              <w:instrText xml:space="preserve"> PAGEREF _Toc198802108 \h </w:instrText>
             </w:r>
             <w:r>
               <w:rPr>
@@ -1634,7 +1634,7 @@
                 <w:noProof/>
                 <w:webHidden/>
               </w:rPr>
-              <w:t>3</w:t>
+              <w:t>4</w:t>
             </w:r>
             <w:r>
               <w:rPr>
@@ -1663,7 +1663,7 @@
               <w14:ligatures w14:val="standardContextual"/>
             </w:rPr>
           </w:pPr>
-          <w:hyperlink w:anchor="_Toc198635587" w:history="1">
+          <w:hyperlink w:anchor="_Toc198802109" w:history="1">
             <w:r>
               <w:rPr>
                 <w:rStyle w:val="Hyperlink"/>
@@ -1690,7 +1690,7 @@
                 <w:noProof/>
                 <w:webHidden/>
               </w:rPr>
-              <w:instrText xml:space="preserve"> PAGEREF _Toc198635587 \h </w:instrText>
+              <w:instrText xml:space="preserve"> PAGEREF _Toc198802109 \h </w:instrText>
             </w:r>
             <w:r>
               <w:rPr>
@@ -1710,7 +1710,7 @@
                 <w:noProof/>
                 <w:webHidden/>
               </w:rPr>
-              <w:t>3</w:t>
+              <w:t>5</w:t>
             </w:r>
             <w:r>
               <w:rPr>
@@ -1739,7 +1739,7 @@
               <w14:ligatures w14:val="standardContextual"/>
             </w:rPr>
           </w:pPr>
-          <w:hyperlink w:anchor="_Toc198635588" w:history="1">
+          <w:hyperlink w:anchor="_Toc198802110" w:history="1">
             <w:r>
               <w:rPr>
                 <w:rStyle w:val="Hyperlink"/>
@@ -1766,7 +1766,7 @@
                 <w:noProof/>
                 <w:webHidden/>
               </w:rPr>
-              <w:instrText xml:space="preserve"> PAGEREF _Toc198635588 \h </w:instrText>
+              <w:instrText xml:space="preserve"> PAGEREF _Toc198802110 \h </w:instrText>
             </w:r>
             <w:r>
               <w:rPr>
@@ -1786,7 +1786,7 @@
                 <w:noProof/>
                 <w:webHidden/>
               </w:rPr>
-              <w:t>3</w:t>
+              <w:t>5</w:t>
             </w:r>
             <w:r>
               <w:rPr>
@@ -1813,44 +1813,327 @@
       <w:pPr>
         <w:pStyle w:val="Heading1"/>
       </w:pPr>
-      <w:bookmarkStart w:id="0" w:name="_Toc198635579"/>
+      <w:bookmarkStart w:id="0" w:name="_Toc198802101"/>
       <w:r>
         <w:t>Table of Figures</w:t>
       </w:r>
       <w:bookmarkEnd w:id="0"/>
     </w:p>
     <w:p>
-      <w:r>
+      <w:pPr>
+        <w:pStyle w:val="TableofFigures"/>
+        <w:tabs>
+          <w:tab w:val="right" w:leader="dot" w:pos="8296"/>
+        </w:tabs>
+        <w:rPr>
+          <w:rFonts w:cstheme="minorBidi"/>
+          <w:smallCaps w:val="0"/>
+          <w:noProof/>
+          <w:kern w:val="2"/>
+          <w:sz w:val="32"/>
+          <w:szCs w:val="32"/>
+          <w14:ligatures w14:val="standardContextual"/>
+        </w:rPr>
+      </w:pPr>
+      <w:r>
+        <w:rPr>
+          <w:sz w:val="24"/>
+          <w:szCs w:val="24"/>
+        </w:rPr>
         <w:fldChar w:fldCharType="begin"/>
       </w:r>
       <w:r>
+        <w:rPr>
+          <w:sz w:val="24"/>
+          <w:szCs w:val="24"/>
+        </w:rPr>
         <w:instrText xml:space="preserve"> TOC \h \z \c "Figure" </w:instrText>
       </w:r>
       <w:r>
+        <w:rPr>
+          <w:sz w:val="24"/>
+          <w:szCs w:val="24"/>
+        </w:rPr>
         <w:fldChar w:fldCharType="separate"/>
       </w:r>
-      <w:r>
-        <w:rPr>
-          <w:b/>
-          <w:bCs/>
-          <w:noProof/>
-        </w:rPr>
-        <w:t>No table of figures entries found.</w:t>
-      </w:r>
-      <w:r>
-        <w:rPr>
-          <w:b/>
-          <w:bCs/>
-          <w:noProof/>
-        </w:rPr>
-        <w:fldChar w:fldCharType="end"/>
-      </w:r>
-      <w:r>
-        <w:br w:type="page"/>
-      </w:r>
+      <w:hyperlink w:anchor="_Toc198802111" w:history="1">
+        <w:r>
+          <w:rPr>
+            <w:rStyle w:val="Hyperlink"/>
+            <w:noProof/>
+            <w:sz w:val="24"/>
+            <w:szCs w:val="24"/>
+          </w:rPr>
+          <w:t>Figure 1 - Green Wood Company Network</w:t>
+        </w:r>
+        <w:r>
+          <w:rPr>
+            <w:noProof/>
+            <w:webHidden/>
+            <w:sz w:val="24"/>
+            <w:szCs w:val="24"/>
+          </w:rPr>
+          <w:tab/>
+        </w:r>
+        <w:r>
+          <w:rPr>
+            <w:noProof/>
+            <w:webHidden/>
+            <w:sz w:val="24"/>
+            <w:szCs w:val="24"/>
+          </w:rPr>
+          <w:fldChar w:fldCharType="begin"/>
+        </w:r>
+        <w:r>
+          <w:rPr>
+            <w:noProof/>
+            <w:webHidden/>
+            <w:sz w:val="24"/>
+            <w:szCs w:val="24"/>
+          </w:rPr>
+          <w:instrText xml:space="preserve"> PAGEREF _Toc198802111 \h </w:instrText>
+        </w:r>
+        <w:r>
+          <w:rPr>
+            <w:noProof/>
+            <w:webHidden/>
+            <w:sz w:val="24"/>
+            <w:szCs w:val="24"/>
+          </w:rPr>
+        </w:r>
+        <w:r>
+          <w:rPr>
+            <w:noProof/>
+            <w:webHidden/>
+            <w:sz w:val="24"/>
+            <w:szCs w:val="24"/>
+          </w:rPr>
+          <w:fldChar w:fldCharType="separate"/>
+        </w:r>
+        <w:r>
+          <w:rPr>
+            <w:noProof/>
+            <w:webHidden/>
+            <w:sz w:val="24"/>
+            <w:szCs w:val="24"/>
+          </w:rPr>
+          <w:t>3</w:t>
+        </w:r>
+        <w:r>
+          <w:rPr>
+            <w:noProof/>
+            <w:webHidden/>
+            <w:sz w:val="24"/>
+            <w:szCs w:val="24"/>
+          </w:rPr>
+          <w:fldChar w:fldCharType="end"/>
+        </w:r>
+      </w:hyperlink>
     </w:p>
     <w:p>
       <w:pPr>
+        <w:pStyle w:val="TableofFigures"/>
+        <w:tabs>
+          <w:tab w:val="right" w:leader="dot" w:pos="8296"/>
+        </w:tabs>
+        <w:rPr>
+          <w:rFonts w:cstheme="minorBidi"/>
+          <w:smallCaps w:val="0"/>
+          <w:noProof/>
+          <w:kern w:val="2"/>
+          <w:sz w:val="32"/>
+          <w:szCs w:val="32"/>
+          <w14:ligatures w14:val="standardContextual"/>
+        </w:rPr>
+      </w:pPr>
+      <w:hyperlink w:anchor="_Toc198802112" w:history="1">
+        <w:r>
+          <w:rPr>
+            <w:rStyle w:val="Hyperlink"/>
+            <w:noProof/>
+            <w:sz w:val="24"/>
+            <w:szCs w:val="24"/>
+          </w:rPr>
+          <w:t>Figure 2 - Star Topology</w:t>
+        </w:r>
+        <w:r>
+          <w:rPr>
+            <w:noProof/>
+            <w:webHidden/>
+            <w:sz w:val="24"/>
+            <w:szCs w:val="24"/>
+          </w:rPr>
+          <w:tab/>
+        </w:r>
+        <w:r>
+          <w:rPr>
+            <w:noProof/>
+            <w:webHidden/>
+            <w:sz w:val="24"/>
+            <w:szCs w:val="24"/>
+          </w:rPr>
+          <w:fldChar w:fldCharType="begin"/>
+        </w:r>
+        <w:r>
+          <w:rPr>
+            <w:noProof/>
+            <w:webHidden/>
+            <w:sz w:val="24"/>
+            <w:szCs w:val="24"/>
+          </w:rPr>
+          <w:instrText xml:space="preserve"> PAGEREF _Toc198802112 \h </w:instrText>
+        </w:r>
+        <w:r>
+          <w:rPr>
+            <w:noProof/>
+            <w:webHidden/>
+            <w:sz w:val="24"/>
+            <w:szCs w:val="24"/>
+          </w:rPr>
+        </w:r>
+        <w:r>
+          <w:rPr>
+            <w:noProof/>
+            <w:webHidden/>
+            <w:sz w:val="24"/>
+            <w:szCs w:val="24"/>
+          </w:rPr>
+          <w:fldChar w:fldCharType="separate"/>
+        </w:r>
+        <w:r>
+          <w:rPr>
+            <w:noProof/>
+            <w:webHidden/>
+            <w:sz w:val="24"/>
+            <w:szCs w:val="24"/>
+          </w:rPr>
+          <w:t>3</w:t>
+        </w:r>
+        <w:r>
+          <w:rPr>
+            <w:noProof/>
+            <w:webHidden/>
+            <w:sz w:val="24"/>
+            <w:szCs w:val="24"/>
+          </w:rPr>
+          <w:fldChar w:fldCharType="end"/>
+        </w:r>
+      </w:hyperlink>
+    </w:p>
+    <w:p>
+      <w:pPr>
+        <w:pStyle w:val="TableofFigures"/>
+        <w:tabs>
+          <w:tab w:val="right" w:leader="dot" w:pos="8296"/>
+        </w:tabs>
+        <w:rPr>
+          <w:rFonts w:cstheme="minorBidi"/>
+          <w:smallCaps w:val="0"/>
+          <w:noProof/>
+          <w:kern w:val="2"/>
+          <w:sz w:val="32"/>
+          <w:szCs w:val="32"/>
+          <w14:ligatures w14:val="standardContextual"/>
+        </w:rPr>
+      </w:pPr>
+      <w:hyperlink w:anchor="_Toc198802113" w:history="1">
+        <w:r>
+          <w:rPr>
+            <w:rStyle w:val="Hyperlink"/>
+            <w:noProof/>
+            <w:sz w:val="24"/>
+            <w:szCs w:val="24"/>
+          </w:rPr>
+          <w:t>Figure 3 – Mesh Topologies (a – Full Mesh, b – Partial Mesh)</w:t>
+        </w:r>
+        <w:r>
+          <w:rPr>
+            <w:noProof/>
+            <w:webHidden/>
+            <w:sz w:val="24"/>
+            <w:szCs w:val="24"/>
+          </w:rPr>
+          <w:tab/>
+        </w:r>
+        <w:r>
+          <w:rPr>
+            <w:noProof/>
+            <w:webHidden/>
+            <w:sz w:val="24"/>
+            <w:szCs w:val="24"/>
+          </w:rPr>
+          <w:fldChar w:fldCharType="begin"/>
+        </w:r>
+        <w:r>
+          <w:rPr>
+            <w:noProof/>
+            <w:webHidden/>
+            <w:sz w:val="24"/>
+            <w:szCs w:val="24"/>
+          </w:rPr>
+          <w:instrText xml:space="preserve"> PAGEREF _Toc198802113 \h </w:instrText>
+        </w:r>
+        <w:r>
+          <w:rPr>
+            <w:noProof/>
+            <w:webHidden/>
+            <w:sz w:val="24"/>
+            <w:szCs w:val="24"/>
+          </w:rPr>
+        </w:r>
+        <w:r>
+          <w:rPr>
+            <w:noProof/>
+            <w:webHidden/>
+            <w:sz w:val="24"/>
+            <w:szCs w:val="24"/>
+          </w:rPr>
+          <w:fldChar w:fldCharType="separate"/>
+        </w:r>
+        <w:r>
+          <w:rPr>
+            <w:noProof/>
+            <w:webHidden/>
+            <w:sz w:val="24"/>
+            <w:szCs w:val="24"/>
+          </w:rPr>
+          <w:t>4</w:t>
+        </w:r>
+        <w:r>
+          <w:rPr>
+            <w:noProof/>
+            <w:webHidden/>
+            <w:sz w:val="24"/>
+            <w:szCs w:val="24"/>
+          </w:rPr>
+          <w:fldChar w:fldCharType="end"/>
+        </w:r>
+      </w:hyperlink>
+    </w:p>
+    <w:p>
+      <w:pPr>
+        <w:rPr>
+          <w:sz w:val="24"/>
+          <w:szCs w:val="24"/>
+        </w:rPr>
+      </w:pPr>
+      <w:r>
+        <w:rPr>
+          <w:sz w:val="24"/>
+          <w:szCs w:val="24"/>
+        </w:rPr>
+        <w:fldChar w:fldCharType="end"/>
+      </w:r>
+      <w:r>
+        <w:rPr>
+          <w:sz w:val="24"/>
+          <w:szCs w:val="24"/>
+        </w:rPr>
+        <w:br w:type="page"/>
+      </w:r>
+    </w:p>
+    <w:p>
+      <w:pPr>
         <w:pStyle w:val="Title"/>
       </w:pPr>
       <w:r>
@@ -1866,7 +2149,7 @@
           <w:szCs w:val="26"/>
         </w:rPr>
       </w:pPr>
-      <w:bookmarkStart w:id="1" w:name="_Toc198635580"/>
+      <w:bookmarkStart w:id="1" w:name="_Toc198802102"/>
       <w:r>
         <w:rPr>
           <w:sz w:val="26"/>
@@ -1909,35 +2192,7 @@
           <w:sz w:val="24"/>
           <w:szCs w:val="24"/>
         </w:rPr>
-        <w:t>span</w:t>
-      </w:r>
-      <w:r>
-        <w:rPr>
-          <w:sz w:val="24"/>
-          <w:szCs w:val="24"/>
-        </w:rPr>
-        <w:t>ning</w:t>
-      </w:r>
-      <w:r>
-        <w:rPr>
-          <w:sz w:val="24"/>
-          <w:szCs w:val="24"/>
-        </w:rPr>
-        <w:t xml:space="preserve"> three locations, </w:t>
-      </w:r>
-      <w:r>
-        <w:rPr>
-          <w:sz w:val="24"/>
-          <w:szCs w:val="24"/>
-        </w:rPr>
-        <w:t>with a</w:t>
-      </w:r>
-      <w:r>
-        <w:rPr>
-          <w:sz w:val="24"/>
-          <w:szCs w:val="24"/>
-        </w:rPr>
-        <w:t xml:space="preserve"> head office in London and two branch offices in Wroclaw and York.</w:t>
+        <w:t>spanning three locations, with a head office in London and two branch offices in Wroclaw and York.</w:t>
       </w:r>
       <w:r>
         <w:rPr>
@@ -1990,7 +2245,7 @@
           <w:szCs w:val="26"/>
         </w:rPr>
       </w:pPr>
-      <w:bookmarkStart w:id="2" w:name="_Toc198635581"/>
+      <w:bookmarkStart w:id="2" w:name="_Toc198802103"/>
       <w:r>
         <w:rPr>
           <w:sz w:val="26"/>
@@ -2027,7 +2282,21 @@
           <w:sz w:val="24"/>
           <w:szCs w:val="24"/>
         </w:rPr>
-        <w:t xml:space="preserve">Network segmentation was used to control the traffic, this allowing the network to be limited by traffic type source, destination, etc </w:t>
+        <w:t>Network segmentation</w:t>
+      </w:r>
+      <w:r>
+        <w:rPr>
+          <w:sz w:val="24"/>
+          <w:szCs w:val="24"/>
+        </w:rPr>
+        <w:t xml:space="preserve"> is the action of dividing a network into smaller isolated sections and was done via VLSM. This segmentation</w:t>
+      </w:r>
+      <w:r>
+        <w:rPr>
+          <w:sz w:val="24"/>
+          <w:szCs w:val="24"/>
+        </w:rPr>
+        <w:t xml:space="preserve"> was used to control the traffic, this allowing the network to be limited by traffic type source, destination, etc </w:t>
       </w:r>
       <w:r>
         <w:rPr>
@@ -2041,7 +2310,7 @@
           <w:sz w:val="24"/>
           <w:szCs w:val="24"/>
         </w:rPr>
-        <w:t xml:space="preserve">. </w:t>
+        <w:t>, reducing the stress on the network.</w:t>
       </w:r>
     </w:p>
     <w:p>
@@ -2056,39 +2325,152 @@
           <w:sz w:val="24"/>
           <w:szCs w:val="24"/>
         </w:rPr>
-        <w:t>Open Shortest Path First (OSPF) was utilised as the routing protocol as it helps “</w:t>
-      </w:r>
-      <w:r>
-        <w:rPr>
-          <w:sz w:val="24"/>
-          <w:szCs w:val="24"/>
-        </w:rPr>
-        <w:t>calculate the best path for packet forwarding.</w:t>
-      </w:r>
-      <w:r>
-        <w:rPr>
-          <w:sz w:val="24"/>
-          <w:szCs w:val="24"/>
-        </w:rPr>
-        <w:t xml:space="preserve">” </w:t>
-      </w:r>
-      <w:r>
-        <w:rPr>
-          <w:sz w:val="24"/>
-          <w:szCs w:val="24"/>
-        </w:rPr>
-        <w:t>(GeeksForGeeks, 2018)</w:t>
+        <w:t>Variable Length Subnet Mask</w:t>
+      </w:r>
+      <w:r>
+        <w:rPr>
+          <w:sz w:val="24"/>
+          <w:szCs w:val="24"/>
+        </w:rPr>
+        <w:t xml:space="preserve"> (</w:t>
+      </w:r>
+      <w:r>
+        <w:rPr>
+          <w:sz w:val="24"/>
+          <w:szCs w:val="24"/>
+        </w:rPr>
+        <w:t>VLSM</w:t>
+      </w:r>
+      <w:r>
+        <w:rPr>
+          <w:sz w:val="24"/>
+          <w:szCs w:val="24"/>
+        </w:rPr>
+        <w:t>)</w:t>
+      </w:r>
+      <w:r>
+        <w:rPr>
+          <w:sz w:val="24"/>
+          <w:szCs w:val="24"/>
+        </w:rPr>
+        <w:t xml:space="preserve"> is a technique used in Ip network design to create subnets with different subnet masks </w:t>
+      </w:r>
+      <w:r>
+        <w:rPr>
+          <w:sz w:val="24"/>
+          <w:szCs w:val="24"/>
+        </w:rPr>
+        <w:t>(GeeksforGeeks, 2018)</w:t>
+      </w:r>
+      <w:r>
+        <w:rPr>
+          <w:sz w:val="24"/>
+          <w:szCs w:val="24"/>
+        </w:rPr>
+        <w:t xml:space="preserve">. This </w:t>
+      </w:r>
+      <w:r>
+        <w:rPr>
+          <w:sz w:val="24"/>
+          <w:szCs w:val="24"/>
+        </w:rPr>
+        <w:t>was utilised to create subnets allowing less waste of IPs and efficient use of network resources</w:t>
+      </w:r>
+      <w:r>
+        <w:rPr>
+          <w:sz w:val="24"/>
+          <w:szCs w:val="24"/>
+        </w:rPr>
+        <w:t>.</w:t>
       </w:r>
     </w:p>
     <w:p>
       <w:pPr>
+        <w:rPr>
+          <w:sz w:val="24"/>
+          <w:szCs w:val="24"/>
+        </w:rPr>
+      </w:pPr>
+      <w:r>
+        <w:rPr>
+          <w:sz w:val="24"/>
+          <w:szCs w:val="24"/>
+        </w:rPr>
+        <w:t xml:space="preserve">Finally, </w:t>
+      </w:r>
+      <w:r>
+        <w:rPr>
+          <w:sz w:val="24"/>
+          <w:szCs w:val="24"/>
+        </w:rPr>
+        <w:t>Open Shortest Path First (OSPF) was utilised</w:t>
+      </w:r>
+      <w:r>
+        <w:rPr>
+          <w:sz w:val="24"/>
+          <w:szCs w:val="24"/>
+        </w:rPr>
+        <w:t>, which is a</w:t>
+      </w:r>
+      <w:r>
+        <w:rPr>
+          <w:sz w:val="24"/>
+          <w:szCs w:val="24"/>
+        </w:rPr>
+        <w:t xml:space="preserve"> t</w:t>
+      </w:r>
+      <w:r>
+        <w:rPr>
+          <w:sz w:val="24"/>
+          <w:szCs w:val="24"/>
+        </w:rPr>
+        <w:t>ype of</w:t>
+      </w:r>
+      <w:r>
+        <w:rPr>
+          <w:sz w:val="24"/>
+          <w:szCs w:val="24"/>
+        </w:rPr>
+        <w:t xml:space="preserve"> link-state</w:t>
+      </w:r>
+      <w:r>
+        <w:rPr>
+          <w:sz w:val="24"/>
+          <w:szCs w:val="24"/>
+        </w:rPr>
+        <w:t xml:space="preserve"> routing protocol</w:t>
+      </w:r>
+      <w:r>
+        <w:rPr>
+          <w:sz w:val="24"/>
+          <w:szCs w:val="24"/>
+        </w:rPr>
+        <w:t>, helping to calculate the best path for the packet to be forwarded to its destination</w:t>
+      </w:r>
+      <w:r>
+        <w:rPr>
+          <w:sz w:val="24"/>
+          <w:szCs w:val="24"/>
+        </w:rPr>
+        <w:t xml:space="preserve"> via mathematical algorithms</w:t>
+      </w:r>
+      <w:r>
+        <w:rPr>
+          <w:sz w:val="24"/>
+          <w:szCs w:val="24"/>
+        </w:rPr>
+        <w:t>.</w:t>
+      </w:r>
+    </w:p>
+    <w:p>
+      <w:pPr>
         <w:pStyle w:val="Heading1"/>
         <w:rPr>
           <w:sz w:val="26"/>
           <w:szCs w:val="26"/>
         </w:rPr>
       </w:pPr>
-      <w:bookmarkStart w:id="3" w:name="_Toc198635582"/>
+      <w:bookmarkStart w:id="3" w:name="_Toc198802104"/>
       <w:r>
         <w:rPr>
           <w:sz w:val="26"/>
@@ -2110,7 +2492,36 @@
           <w:sz w:val="24"/>
           <w:szCs w:val="24"/>
         </w:rPr>
-        <w:t>The topology is a hybrid topology</w:t>
+        <w:t xml:space="preserve">Network topology is the name used to define “the </w:t>
+      </w:r>
+      <w:r>
+        <w:rPr>
+          <w:sz w:val="24"/>
+          <w:szCs w:val="24"/>
+        </w:rPr>
+        <w:t>physical and logical structure of a network.</w:t>
+      </w:r>
+      <w:r>
+        <w:rPr>
+          <w:sz w:val="24"/>
+          <w:szCs w:val="24"/>
+        </w:rPr>
+        <w:t>”</w:t>
+      </w:r>
+      <w:r>
+        <w:rPr>
+          <w:rFonts w:ascii="Times New Roman" w:eastAsia="Times New Roman" w:hAnsi="Times New Roman" w:cs="Times New Roman"/>
+          <w:sz w:val="24"/>
+          <w:szCs w:val="24"/>
+        </w:rPr>
+        <w:t xml:space="preserve"> </w:t>
+      </w:r>
+      <w:r>
+        <w:rPr>
+          <w:sz w:val="24"/>
+          <w:szCs w:val="24"/>
+        </w:rPr>
+        <w:t>(cisco, 2023)</w:t>
       </w:r>
     </w:p>
     <w:p>
@@ -2120,6 +2531,55 @@
           <w:szCs w:val="24"/>
         </w:rPr>
       </w:pPr>
+      <w:r>
+        <w:rPr>
+          <w:sz w:val="24"/>
+          <w:szCs w:val="24"/>
+        </w:rPr>
+        <w:t xml:space="preserve">The topology </w:t>
+      </w:r>
+      <w:r>
+        <w:rPr>
+          <w:sz w:val="24"/>
+          <w:szCs w:val="24"/>
+        </w:rPr>
+        <w:t xml:space="preserve">of the infrastructure developed </w:t>
+      </w:r>
+      <w:r>
+        <w:rPr>
+          <w:sz w:val="24"/>
+          <w:szCs w:val="24"/>
+        </w:rPr>
+        <w:t>is a hybrid topology</w:t>
+      </w:r>
+      <w:r>
+        <w:rPr>
+          <w:sz w:val="24"/>
+          <w:szCs w:val="24"/>
+        </w:rPr>
+        <w:t xml:space="preserve">, meaning it a combination of two or more topology structures. In this case it is a union of the Star and </w:t>
+      </w:r>
+      <w:r>
+        <w:rPr>
+          <w:sz w:val="24"/>
+          <w:szCs w:val="24"/>
+        </w:rPr>
+        <w:t xml:space="preserve">a central </w:t>
+      </w:r>
+      <w:r>
+        <w:rPr>
+          <w:sz w:val="24"/>
+          <w:szCs w:val="24"/>
+        </w:rPr>
+        <w:t>topolog</w:t>
+      </w:r>
+      <w:r>
+        <w:rPr>
+          <w:sz w:val="24"/>
+          <w:szCs w:val="24"/>
+        </w:rPr>
+        <w:t>y which is partially ring and mesh together.</w:t>
+      </w:r>
     </w:p>
     <w:p>
       <w:pPr>
@@ -2130,181 +2590,704 @@
       </w:pPr>
       <w:r>
         <w:rPr>
-          <w:sz w:val="24"/>
-          <w:szCs w:val="24"/>
-        </w:rPr>
-        <w:t xml:space="preserve">Mix of star and mesh </w:t>
-      </w:r>
-      <w:r>
-        <w:rPr>
-          <w:sz w:val="24"/>
-          <w:szCs w:val="24"/>
-        </w:rPr>
-        <w:t>topology</w:t>
+          <w:noProof/>
+          <w:sz w:val="24"/>
+          <w:szCs w:val="24"/>
+        </w:rPr>
+        <w:lastRenderedPageBreak/>
+        <w:drawing>
+          <wp:inline distT="0" distB="0" distL="0" distR="0" wp14:anchorId="569492FB" wp14:editId="5E419D32">
+            <wp:extent cx="5274310" cy="2230755"/>
+            <wp:effectExtent l="0" t="0" r="2540" b="0"/>
+            <wp:docPr id="1012924302" name="Picture 6" descr="A diagram of a computer network&#10;&#10;AI-generated content may be incorrect."/>
+            <wp:cNvGraphicFramePr>
+              <a:graphicFrameLocks xmlns:a="http://schemas.openxmlformats.org/drawingml/2006/main" noChangeAspect="1"/>
+            </wp:cNvGraphicFramePr>
+            <a:graphic xmlns:a="http://schemas.openxmlformats.org/drawingml/2006/main">
+              <a:graphicData uri="http://schemas.openxmlformats.org/drawingml/2006/picture">
+                <pic:pic xmlns:pic="http://schemas.openxmlformats.org/drawingml/2006/picture">
+                  <pic:nvPicPr>
+                    <pic:cNvPr id="1012924302" name="Picture 6" descr="A diagram of a computer network&#10;&#10;AI-generated content may be incorrect."/>
+                    <pic:cNvPicPr/>
+                  </pic:nvPicPr>
+                  <pic:blipFill>
+                    <a:blip r:embed="rId13" cstate="print">
+                      <a:extLst>
+                        <a:ext uri="{28A0092B-C50C-407E-A947-70E740481C1C}">
+                          <a14:useLocalDpi xmlns:a14="http://schemas.microsoft.com/office/drawing/2010/main" val="0"/>
+                        </a:ext>
+                      </a:extLst>
+                    </a:blip>
+                    <a:stretch>
+                      <a:fillRect/>
+                    </a:stretch>
+                  </pic:blipFill>
+                  <pic:spPr>
+                    <a:xfrm>
+                      <a:off x="0" y="0"/>
+                      <a:ext cx="5274310" cy="2230755"/>
+                    </a:xfrm>
+                    <a:prstGeom prst="rect">
+                      <a:avLst/>
+                    </a:prstGeom>
+                  </pic:spPr>
+                </pic:pic>
+              </a:graphicData>
+            </a:graphic>
+          </wp:inline>
+        </w:drawing>
       </w:r>
     </w:p>
     <w:p>
       <w:pPr>
-        <w:pStyle w:val="Heading1"/>
-        <w:rPr>
-          <w:sz w:val="26"/>
-          <w:szCs w:val="26"/>
-        </w:rPr>
-      </w:pPr>
-      <w:bookmarkStart w:id="4" w:name="_Toc198635583"/>
-      <w:r>
-        <w:rPr>
-          <w:sz w:val="26"/>
-          <w:szCs w:val="26"/>
-        </w:rPr>
-        <w:t>Security</w:t>
+        <w:pStyle w:val="Caption"/>
+        <w:rPr>
+          <w:color w:val="000000" w:themeColor="text1"/>
+          <w:sz w:val="40"/>
+          <w:szCs w:val="40"/>
+        </w:rPr>
+      </w:pPr>
+      <w:bookmarkStart w:id="4" w:name="_Toc198802111"/>
+      <w:r>
+        <w:rPr>
+          <w:color w:val="000000" w:themeColor="text1"/>
+          <w:sz w:val="24"/>
+          <w:szCs w:val="24"/>
+        </w:rPr>
+        <w:t xml:space="preserve">Figure </w:t>
+      </w:r>
+      <w:r>
+        <w:rPr>
+          <w:color w:val="000000" w:themeColor="text1"/>
+          <w:sz w:val="24"/>
+          <w:szCs w:val="24"/>
+        </w:rPr>
+        <w:fldChar w:fldCharType="begin"/>
+      </w:r>
+      <w:r>
+        <w:rPr>
+          <w:color w:val="000000" w:themeColor="text1"/>
+          <w:sz w:val="24"/>
+          <w:szCs w:val="24"/>
+        </w:rPr>
+        <w:instrText xml:space="preserve"> SEQ Figure \* ARABIC </w:instrText>
+      </w:r>
+      <w:r>
+        <w:rPr>
+          <w:color w:val="000000" w:themeColor="text1"/>
+          <w:sz w:val="24"/>
+          <w:szCs w:val="24"/>
+        </w:rPr>
+        <w:fldChar w:fldCharType="separate"/>
+      </w:r>
+      <w:r>
+        <w:rPr>
+          <w:noProof/>
+          <w:color w:val="000000" w:themeColor="text1"/>
+          <w:sz w:val="24"/>
+          <w:szCs w:val="24"/>
+        </w:rPr>
+        <w:t>1</w:t>
+      </w:r>
+      <w:r>
+        <w:rPr>
+          <w:color w:val="000000" w:themeColor="text1"/>
+          <w:sz w:val="24"/>
+          <w:szCs w:val="24"/>
+        </w:rPr>
+        <w:fldChar w:fldCharType="end"/>
+      </w:r>
+      <w:r>
+        <w:rPr>
+          <w:color w:val="000000" w:themeColor="text1"/>
+          <w:sz w:val="24"/>
+          <w:szCs w:val="24"/>
+        </w:rPr>
+        <w:t xml:space="preserve"> - Green Wood Company Network</w:t>
       </w:r>
       <w:bookmarkEnd w:id="4"/>
-      <w:r>
-        <w:rPr>
-          <w:sz w:val="26"/>
-          <w:szCs w:val="26"/>
-        </w:rPr>
-        <w:t xml:space="preserve"> </w:t>
-      </w:r>
     </w:p>
     <w:p>
       <w:pPr>
         <w:rPr>
-          <w:sz w:val="26"/>
-          <w:szCs w:val="26"/>
-        </w:rPr>
-      </w:pPr>
-      <w:r>
-        <w:rPr>
-          <w:sz w:val="26"/>
-          <w:szCs w:val="26"/>
-        </w:rPr>
-        <w:t>Encrypted passwords restricting access to higher privilege modes (privileged (#) and configuration ((config)#) )</w:t>
+          <w:sz w:val="24"/>
+          <w:szCs w:val="24"/>
+        </w:rPr>
+      </w:pPr>
+      <w:r>
+        <w:rPr>
+          <w:noProof/>
+          <w:sz w:val="24"/>
+          <w:szCs w:val="24"/>
+        </w:rPr>
+        <w:drawing>
+          <wp:anchor distT="0" distB="0" distL="114300" distR="114300" simplePos="0" relativeHeight="251665408" behindDoc="0" locked="0" layoutInCell="1" allowOverlap="1" wp14:anchorId="22F27C8D" wp14:editId="0367FFE5">
+            <wp:simplePos x="0" y="0"/>
+            <wp:positionH relativeFrom="margin">
+              <wp:align>center</wp:align>
+            </wp:positionH>
+            <wp:positionV relativeFrom="paragraph">
+              <wp:posOffset>1763727</wp:posOffset>
+            </wp:positionV>
+            <wp:extent cx="4694555" cy="2640330"/>
+            <wp:effectExtent l="0" t="0" r="0" b="7620"/>
+            <wp:wrapThrough wrapText="bothSides">
+              <wp:wrapPolygon edited="0">
+                <wp:start x="0" y="0"/>
+                <wp:lineTo x="0" y="21506"/>
+                <wp:lineTo x="21474" y="21506"/>
+                <wp:lineTo x="21474" y="0"/>
+                <wp:lineTo x="0" y="0"/>
+              </wp:wrapPolygon>
+            </wp:wrapThrough>
+            <wp:docPr id="1575714355" name="Picture 7"/>
+            <wp:cNvGraphicFramePr>
+              <a:graphicFrameLocks xmlns:a="http://schemas.openxmlformats.org/drawingml/2006/main" noChangeAspect="1"/>
+            </wp:cNvGraphicFramePr>
+            <a:graphic xmlns:a="http://schemas.openxmlformats.org/drawingml/2006/main">
+              <a:graphicData uri="http://schemas.openxmlformats.org/drawingml/2006/picture">
+                <pic:pic xmlns:pic="http://schemas.openxmlformats.org/drawingml/2006/picture">
+                  <pic:nvPicPr>
+                    <pic:cNvPr id="0" name="Picture 2"/>
+                    <pic:cNvPicPr>
+                      <a:picLocks noChangeAspect="1" noChangeArrowheads="1"/>
+                    </pic:cNvPicPr>
+                  </pic:nvPicPr>
+                  <pic:blipFill>
+                    <a:blip r:embed="rId14" cstate="print">
+                      <a:extLst>
+                        <a:ext uri="{28A0092B-C50C-407E-A947-70E740481C1C}">
+                          <a14:useLocalDpi xmlns:a14="http://schemas.microsoft.com/office/drawing/2010/main" val="0"/>
+                        </a:ext>
+                      </a:extLst>
+                    </a:blip>
+                    <a:srcRect/>
+                    <a:stretch>
+                      <a:fillRect/>
+                    </a:stretch>
+                  </pic:blipFill>
+                  <pic:spPr bwMode="auto">
+                    <a:xfrm>
+                      <a:off x="0" y="0"/>
+                      <a:ext cx="4694555" cy="2640330"/>
+                    </a:xfrm>
+                    <a:prstGeom prst="rect">
+                      <a:avLst/>
+                    </a:prstGeom>
+                    <a:noFill/>
+                  </pic:spPr>
+                </pic:pic>
+              </a:graphicData>
+            </a:graphic>
+            <wp14:sizeRelH relativeFrom="margin">
+              <wp14:pctWidth>0</wp14:pctWidth>
+            </wp14:sizeRelH>
+            <wp14:sizeRelV relativeFrom="margin">
+              <wp14:pctHeight>0</wp14:pctHeight>
+            </wp14:sizeRelV>
+          </wp:anchor>
+        </w:drawing>
+      </w:r>
+      <w:r>
+        <w:rPr>
+          <w:sz w:val="24"/>
+          <w:szCs w:val="24"/>
+        </w:rPr>
+        <w:t>Figure 1 displays the infrastructure developed, showing 3 separate offices consisting of a router, switch and 6 workstations. These offices follow a star topology meaning each device/node (the 6 workstations) is connected to a central hub or switch (in this case a switch)</w:t>
+      </w:r>
+      <w:r>
+        <w:rPr>
+          <w:sz w:val="24"/>
+          <w:szCs w:val="24"/>
+        </w:rPr>
+        <w:t xml:space="preserve"> </w:t>
+      </w:r>
+      <w:r>
+        <w:rPr>
+          <w:sz w:val="24"/>
+          <w:szCs w:val="24"/>
+        </w:rPr>
+        <w:t>(</w:t>
+      </w:r>
+      <w:r>
+        <w:rPr>
+          <w:sz w:val="24"/>
+          <w:szCs w:val="24"/>
+        </w:rPr>
+        <w:t xml:space="preserve">Network </w:t>
+      </w:r>
+      <w:proofErr w:type="spellStart"/>
+      <w:r>
+        <w:rPr>
+          <w:sz w:val="24"/>
+          <w:szCs w:val="24"/>
+        </w:rPr>
+        <w:t>Encyclopedia</w:t>
+      </w:r>
+      <w:proofErr w:type="spellEnd"/>
+      <w:r>
+        <w:rPr>
+          <w:sz w:val="24"/>
+          <w:szCs w:val="24"/>
+        </w:rPr>
+        <w:t>, 2024)</w:t>
+      </w:r>
+      <w:r>
+        <w:rPr>
+          <w:sz w:val="24"/>
+          <w:szCs w:val="24"/>
+        </w:rPr>
+        <w:t xml:space="preserve">. This was chosen due </w:t>
+      </w:r>
+      <w:r>
+        <w:rPr>
+          <w:sz w:val="24"/>
+          <w:szCs w:val="24"/>
+        </w:rPr>
+        <w:t xml:space="preserve">its efficiency and scalability, this structure minimises data collisions as each workstation is directly connected to the central switch. The star topology also allows easy expansion, being able to add more workstations without disrupting the current network. </w:t>
       </w:r>
     </w:p>
     <w:p>
       <w:pPr>
         <w:rPr>
-          <w:sz w:val="26"/>
-          <w:szCs w:val="26"/>
-        </w:rPr>
-      </w:pPr>
-      <w:r>
-        <w:rPr>
-          <w:sz w:val="26"/>
-          <w:szCs w:val="26"/>
-        </w:rPr>
-        <w:t>Network segmentation</w:t>
-      </w:r>
+          <w:sz w:val="24"/>
+          <w:szCs w:val="24"/>
+        </w:rPr>
+      </w:pPr>
     </w:p>
     <w:p>
       <w:pPr>
-        <w:pStyle w:val="Heading1"/>
-        <w:rPr>
-          <w:sz w:val="26"/>
-          <w:szCs w:val="26"/>
-        </w:rPr>
-      </w:pPr>
-      <w:bookmarkStart w:id="5" w:name="_Toc198635584"/>
-      <w:r>
-        <w:rPr>
-          <w:sz w:val="26"/>
-          <w:szCs w:val="26"/>
-        </w:rPr>
-        <w:t>Addressing Schemes</w:t>
+        <w:pStyle w:val="Caption"/>
+        <w:rPr>
+          <w:color w:val="000000" w:themeColor="text1"/>
+          <w:sz w:val="24"/>
+          <w:szCs w:val="24"/>
+        </w:rPr>
+      </w:pPr>
+      <w:bookmarkStart w:id="5" w:name="_Toc198802112"/>
+      <w:r>
+        <w:rPr>
+          <w:color w:val="000000" w:themeColor="text1"/>
+          <w:sz w:val="24"/>
+          <w:szCs w:val="24"/>
+        </w:rPr>
+        <w:t xml:space="preserve">Figure </w:t>
+      </w:r>
+      <w:r>
+        <w:rPr>
+          <w:color w:val="000000" w:themeColor="text1"/>
+          <w:sz w:val="24"/>
+          <w:szCs w:val="24"/>
+        </w:rPr>
+        <w:fldChar w:fldCharType="begin"/>
+      </w:r>
+      <w:r>
+        <w:rPr>
+          <w:color w:val="000000" w:themeColor="text1"/>
+          <w:sz w:val="24"/>
+          <w:szCs w:val="24"/>
+        </w:rPr>
+        <w:instrText xml:space="preserve"> SEQ Figure \* ARABIC </w:instrText>
+      </w:r>
+      <w:r>
+        <w:rPr>
+          <w:color w:val="000000" w:themeColor="text1"/>
+          <w:sz w:val="24"/>
+          <w:szCs w:val="24"/>
+        </w:rPr>
+        <w:fldChar w:fldCharType="separate"/>
+      </w:r>
+      <w:r>
+        <w:rPr>
+          <w:noProof/>
+          <w:color w:val="000000" w:themeColor="text1"/>
+          <w:sz w:val="24"/>
+          <w:szCs w:val="24"/>
+        </w:rPr>
+        <w:t>2</w:t>
+      </w:r>
+      <w:r>
+        <w:rPr>
+          <w:color w:val="000000" w:themeColor="text1"/>
+          <w:sz w:val="24"/>
+          <w:szCs w:val="24"/>
+        </w:rPr>
+        <w:fldChar w:fldCharType="end"/>
+      </w:r>
+      <w:r>
+        <w:rPr>
+          <w:color w:val="000000" w:themeColor="text1"/>
+          <w:sz w:val="24"/>
+          <w:szCs w:val="24"/>
+        </w:rPr>
+        <w:t xml:space="preserve"> - Star Topology</w:t>
+      </w:r>
+    </w:p>
+    <w:p>
+      <w:pPr>
+        <w:pStyle w:val="Caption"/>
+        <w:rPr>
+          <w:color w:val="000000" w:themeColor="text1"/>
+          <w:sz w:val="24"/>
+          <w:szCs w:val="24"/>
+        </w:rPr>
+      </w:pPr>
+      <w:r>
+        <w:rPr>
+          <w:color w:val="000000" w:themeColor="text1"/>
+          <w:sz w:val="24"/>
+          <w:szCs w:val="24"/>
+        </w:rPr>
+        <w:t xml:space="preserve"> (Sourced from : </w:t>
+      </w:r>
+      <w:r>
+        <w:rPr>
+          <w:color w:val="000000" w:themeColor="text1"/>
+          <w:sz w:val="24"/>
+          <w:szCs w:val="24"/>
+        </w:rPr>
+        <w:t>(</w:t>
+      </w:r>
+      <w:proofErr w:type="spellStart"/>
+      <w:r>
+        <w:rPr>
+          <w:color w:val="000000" w:themeColor="text1"/>
+          <w:sz w:val="24"/>
+          <w:szCs w:val="24"/>
+        </w:rPr>
+        <w:t>Zenarmor</w:t>
+      </w:r>
+      <w:proofErr w:type="spellEnd"/>
+      <w:r>
+        <w:rPr>
+          <w:color w:val="000000" w:themeColor="text1"/>
+          <w:sz w:val="24"/>
+          <w:szCs w:val="24"/>
+        </w:rPr>
+        <w:t>, 2024)</w:t>
+      </w:r>
+      <w:r>
+        <w:rPr>
+          <w:color w:val="000000" w:themeColor="text1"/>
+          <w:sz w:val="24"/>
+          <w:szCs w:val="24"/>
+        </w:rPr>
+        <w:t xml:space="preserve"> )</w:t>
       </w:r>
       <w:bookmarkEnd w:id="5"/>
     </w:p>
     <w:p>
       <w:pPr>
         <w:rPr>
-          <w:sz w:val="26"/>
-          <w:szCs w:val="26"/>
-        </w:rPr>
-      </w:pPr>
-      <w:r>
-        <w:rPr>
-          <w:sz w:val="26"/>
-          <w:szCs w:val="26"/>
-        </w:rPr>
-        <w:t>The method used to develop ip addressing schemes for different departments</w:t>
+          <w:sz w:val="24"/>
+          <w:szCs w:val="24"/>
+        </w:rPr>
+      </w:pPr>
+      <w:r>
+        <w:rPr>
+          <w:sz w:val="24"/>
+          <w:szCs w:val="24"/>
+        </w:rPr>
+        <w:lastRenderedPageBreak/>
+        <w:t xml:space="preserve">Connecting the 3 star topology offices is a topology structure of 4 routers in a ring, however unlike the typical ring topology, traffic is bidirectional without having 2 links between the nodes. This gives the topology a characteristic </w:t>
+      </w:r>
+      <w:proofErr w:type="gramStart"/>
+      <w:r>
+        <w:rPr>
+          <w:sz w:val="24"/>
+          <w:szCs w:val="24"/>
+        </w:rPr>
+        <w:t>similar to</w:t>
+      </w:r>
+      <w:proofErr w:type="gramEnd"/>
+      <w:r>
+        <w:rPr>
+          <w:sz w:val="24"/>
+          <w:szCs w:val="24"/>
+        </w:rPr>
+        <w:t xml:space="preserve"> a mesh, giv</w:t>
+      </w:r>
+      <w:r>
+        <w:rPr>
+          <w:sz w:val="24"/>
+          <w:szCs w:val="24"/>
+        </w:rPr>
+        <w:t>ing</w:t>
+      </w:r>
+      <w:r>
+        <w:rPr>
+          <w:sz w:val="24"/>
+          <w:szCs w:val="24"/>
+        </w:rPr>
+        <w:t xml:space="preserve"> the network a failsafe in case of a failure of one of the central router’s links. </w:t>
+      </w:r>
+      <w:proofErr w:type="gramStart"/>
+      <w:r>
+        <w:rPr>
+          <w:sz w:val="24"/>
+          <w:szCs w:val="24"/>
+        </w:rPr>
+        <w:t>Overall</w:t>
+      </w:r>
+      <w:proofErr w:type="gramEnd"/>
+      <w:r>
+        <w:rPr>
+          <w:sz w:val="24"/>
+          <w:szCs w:val="24"/>
+        </w:rPr>
+        <w:t xml:space="preserve"> this topology has the structure of a ring topology, whilst holding the function of most </w:t>
+      </w:r>
+      <w:proofErr w:type="gramStart"/>
+      <w:r>
+        <w:rPr>
+          <w:sz w:val="24"/>
+          <w:szCs w:val="24"/>
+        </w:rPr>
+        <w:t>similar to</w:t>
+      </w:r>
+      <w:proofErr w:type="gramEnd"/>
+      <w:r>
+        <w:rPr>
+          <w:sz w:val="24"/>
+          <w:szCs w:val="24"/>
+        </w:rPr>
+        <w:t xml:space="preserve"> a mesh topology. This structure gives the network a high degree of tolerance in cases of faults, as well as this, the partial nature (meaning the routers are not all directly connected to each other) allows a higher degree of scalability, however in compensation of this benefit it is less reliable than a full mesh as it has a much more limited redundancy.</w:t>
       </w:r>
     </w:p>
     <w:p>
       <w:pPr>
         <w:rPr>
-          <w:sz w:val="26"/>
-          <w:szCs w:val="26"/>
-        </w:rPr>
-      </w:pPr>
-      <w:r>
-        <w:rPr>
-          <w:sz w:val="26"/>
-          <w:szCs w:val="26"/>
-        </w:rPr>
-        <w:t>How you ensured efficient ip allocation</w:t>
+          <w:sz w:val="24"/>
+          <w:szCs w:val="24"/>
+        </w:rPr>
+      </w:pPr>
+      <w:r>
+        <w:rPr>
+          <w:noProof/>
+          <w:sz w:val="24"/>
+          <w:szCs w:val="24"/>
+        </w:rPr>
+        <w:drawing>
+          <wp:inline distT="0" distB="0" distL="0" distR="0" wp14:anchorId="2F81B9AB" wp14:editId="24D9F346">
+            <wp:extent cx="5371265" cy="1869744"/>
+            <wp:effectExtent l="0" t="0" r="1270" b="0"/>
+            <wp:docPr id="1277596980" name="Picture 8"/>
+            <wp:cNvGraphicFramePr>
+              <a:graphicFrameLocks xmlns:a="http://schemas.openxmlformats.org/drawingml/2006/main" noChangeAspect="1"/>
+            </wp:cNvGraphicFramePr>
+            <a:graphic xmlns:a="http://schemas.openxmlformats.org/drawingml/2006/main">
+              <a:graphicData uri="http://schemas.openxmlformats.org/drawingml/2006/picture">
+                <pic:pic xmlns:pic="http://schemas.openxmlformats.org/drawingml/2006/picture">
+                  <pic:nvPicPr>
+                    <pic:cNvPr id="0" name="Picture 3"/>
+                    <pic:cNvPicPr>
+                      <a:picLocks noChangeAspect="1" noChangeArrowheads="1"/>
+                    </pic:cNvPicPr>
+                  </pic:nvPicPr>
+                  <pic:blipFill>
+                    <a:blip r:embed="rId15">
+                      <a:extLst>
+                        <a:ext uri="{28A0092B-C50C-407E-A947-70E740481C1C}">
+                          <a14:useLocalDpi xmlns:a14="http://schemas.microsoft.com/office/drawing/2010/main" val="0"/>
+                        </a:ext>
+                      </a:extLst>
+                    </a:blip>
+                    <a:srcRect/>
+                    <a:stretch>
+                      <a:fillRect/>
+                    </a:stretch>
+                  </pic:blipFill>
+                  <pic:spPr bwMode="auto">
+                    <a:xfrm>
+                      <a:off x="0" y="0"/>
+                      <a:ext cx="5384278" cy="1874274"/>
+                    </a:xfrm>
+                    <a:prstGeom prst="rect">
+                      <a:avLst/>
+                    </a:prstGeom>
+                    <a:noFill/>
+                  </pic:spPr>
+                </pic:pic>
+              </a:graphicData>
+            </a:graphic>
+          </wp:inline>
+        </w:drawing>
       </w:r>
     </w:p>
     <w:p>
       <w:pPr>
-        <w:rPr>
-          <w:sz w:val="26"/>
-          <w:szCs w:val="26"/>
-        </w:rPr>
-      </w:pPr>
-      <w:r>
-        <w:rPr>
-          <w:sz w:val="26"/>
-          <w:szCs w:val="26"/>
-        </w:rPr>
-        <w:t>Network segmentation</w:t>
+        <w:pStyle w:val="Caption"/>
+        <w:rPr>
+          <w:color w:val="000000" w:themeColor="text1"/>
+          <w:sz w:val="24"/>
+          <w:szCs w:val="24"/>
+        </w:rPr>
+      </w:pPr>
+      <w:bookmarkStart w:id="6" w:name="_Toc198802113"/>
+      <w:r>
+        <w:rPr>
+          <w:color w:val="000000" w:themeColor="text1"/>
+          <w:sz w:val="24"/>
+          <w:szCs w:val="24"/>
+        </w:rPr>
+        <w:t xml:space="preserve">Figure </w:t>
+      </w:r>
+      <w:r>
+        <w:rPr>
+          <w:color w:val="000000" w:themeColor="text1"/>
+          <w:sz w:val="24"/>
+          <w:szCs w:val="24"/>
+        </w:rPr>
+        <w:fldChar w:fldCharType="begin"/>
+      </w:r>
+      <w:r>
+        <w:rPr>
+          <w:color w:val="000000" w:themeColor="text1"/>
+          <w:sz w:val="24"/>
+          <w:szCs w:val="24"/>
+        </w:rPr>
+        <w:instrText xml:space="preserve"> SEQ Figure \* ARABIC </w:instrText>
+      </w:r>
+      <w:r>
+        <w:rPr>
+          <w:color w:val="000000" w:themeColor="text1"/>
+          <w:sz w:val="24"/>
+          <w:szCs w:val="24"/>
+        </w:rPr>
+        <w:fldChar w:fldCharType="separate"/>
+      </w:r>
+      <w:r>
+        <w:rPr>
+          <w:noProof/>
+          <w:color w:val="000000" w:themeColor="text1"/>
+          <w:sz w:val="24"/>
+          <w:szCs w:val="24"/>
+        </w:rPr>
+        <w:t>3</w:t>
+      </w:r>
+      <w:r>
+        <w:rPr>
+          <w:color w:val="000000" w:themeColor="text1"/>
+          <w:sz w:val="24"/>
+          <w:szCs w:val="24"/>
+        </w:rPr>
+        <w:fldChar w:fldCharType="end"/>
+      </w:r>
+      <w:r>
+        <w:rPr>
+          <w:color w:val="000000" w:themeColor="text1"/>
+          <w:sz w:val="24"/>
+          <w:szCs w:val="24"/>
+        </w:rPr>
+        <w:t xml:space="preserve"> – Mesh Topologies (a – Full Mesh, b – Partial Mesh)</w:t>
       </w:r>
     </w:p>
     <w:p>
       <w:pPr>
-        <w:pStyle w:val="Heading1"/>
-        <w:rPr>
-          <w:sz w:val="26"/>
-          <w:szCs w:val="26"/>
-        </w:rPr>
-      </w:pPr>
-      <w:bookmarkStart w:id="6" w:name="_Toc198635585"/>
-      <w:r>
-        <w:rPr>
-          <w:sz w:val="26"/>
-          <w:szCs w:val="26"/>
-        </w:rPr>
-        <w:lastRenderedPageBreak/>
-        <w:t>Reliabilty</w:t>
+        <w:pStyle w:val="Caption"/>
+        <w:rPr>
+          <w:color w:val="000000" w:themeColor="text1"/>
+          <w:sz w:val="24"/>
+          <w:szCs w:val="24"/>
+        </w:rPr>
+      </w:pPr>
+      <w:r>
+        <w:rPr>
+          <w:color w:val="000000" w:themeColor="text1"/>
+          <w:sz w:val="24"/>
+          <w:szCs w:val="24"/>
+        </w:rPr>
+        <w:t xml:space="preserve"> </w:t>
+      </w:r>
+      <w:r>
+        <w:rPr>
+          <w:color w:val="000000" w:themeColor="text1"/>
+          <w:sz w:val="24"/>
+          <w:szCs w:val="24"/>
+        </w:rPr>
+        <w:t>(</w:t>
+      </w:r>
+      <w:r>
+        <w:rPr>
+          <w:color w:val="000000" w:themeColor="text1"/>
+          <w:sz w:val="24"/>
+          <w:szCs w:val="24"/>
+        </w:rPr>
+        <w:t xml:space="preserve">Sourced from </w:t>
+      </w:r>
+      <w:r>
+        <w:rPr>
+          <w:color w:val="000000" w:themeColor="text1"/>
+          <w:sz w:val="24"/>
+          <w:szCs w:val="24"/>
+        </w:rPr>
+        <w:t>: (</w:t>
+      </w:r>
+      <w:r>
+        <w:rPr>
+          <w:color w:val="000000" w:themeColor="text1"/>
+          <w:sz w:val="24"/>
+          <w:szCs w:val="24"/>
+        </w:rPr>
+        <w:t xml:space="preserve">Paszkiewicz et al., </w:t>
+      </w:r>
+      <w:r>
+        <w:rPr>
+          <w:color w:val="000000" w:themeColor="text1"/>
+          <w:sz w:val="24"/>
+          <w:szCs w:val="24"/>
+        </w:rPr>
+        <w:t>2019)</w:t>
+      </w:r>
+      <w:r>
+        <w:rPr>
+          <w:color w:val="000000" w:themeColor="text1"/>
+          <w:sz w:val="24"/>
+          <w:szCs w:val="24"/>
+        </w:rPr>
+        <w:t xml:space="preserve"> )</w:t>
       </w:r>
       <w:bookmarkEnd w:id="6"/>
     </w:p>
     <w:p>
       <w:pPr>
+        <w:pStyle w:val="Heading1"/>
         <w:rPr>
           <w:sz w:val="26"/>
           <w:szCs w:val="26"/>
         </w:rPr>
       </w:pPr>
+      <w:bookmarkStart w:id="7" w:name="_Toc198802105"/>
+      <w:r>
+        <w:rPr>
+          <w:sz w:val="26"/>
+          <w:szCs w:val="26"/>
+        </w:rPr>
+        <w:t>Security</w:t>
+      </w:r>
+      <w:bookmarkEnd w:id="7"/>
+      <w:r>
+        <w:rPr>
+          <w:sz w:val="26"/>
+          <w:szCs w:val="26"/>
+        </w:rPr>
+        <w:t xml:space="preserve"> </w:t>
+      </w:r>
     </w:p>
     <w:p>
       <w:pPr>
-        <w:pStyle w:val="Heading1"/>
         <w:rPr>
           <w:sz w:val="26"/>
           <w:szCs w:val="26"/>
         </w:rPr>
       </w:pPr>
-      <w:bookmarkStart w:id="7" w:name="_Toc198635586"/>
       <w:r>
         <w:rPr>
           <w:sz w:val="26"/>
           <w:szCs w:val="26"/>
         </w:rPr>
-        <w:t>Network testing</w:t>
-      </w:r>
-      <w:bookmarkEnd w:id="7"/>
+        <w:t>Encrypted passwords restricting access to higher privilege modes (privileged (#) and configuration ((config)#) )</w:t>
+      </w:r>
     </w:p>
     <w:p>
       <w:pPr>
@@ -2313,6 +3296,13 @@
           <w:szCs w:val="26"/>
         </w:rPr>
       </w:pPr>
+      <w:r>
+        <w:rPr>
+          <w:sz w:val="26"/>
+          <w:szCs w:val="26"/>
+        </w:rPr>
+        <w:t>Network segmentation</w:t>
+      </w:r>
     </w:p>
     <w:p>
       <w:pPr>
@@ -2322,13 +3312,13 @@
           <w:szCs w:val="26"/>
         </w:rPr>
       </w:pPr>
-      <w:bookmarkStart w:id="8" w:name="_Toc198635587"/>
+      <w:bookmarkStart w:id="8" w:name="_Toc198802106"/>
       <w:r>
         <w:rPr>
           <w:sz w:val="26"/>
           <w:szCs w:val="26"/>
         </w:rPr>
-        <w:t>Conclusion</w:t>
+        <w:t>Addressing Schemes</w:t>
       </w:r>
       <w:bookmarkEnd w:id="8"/>
     </w:p>
@@ -2339,24 +3329,171 @@
           <w:szCs w:val="26"/>
         </w:rPr>
       </w:pPr>
+      <w:r>
+        <w:rPr>
+          <w:sz w:val="26"/>
+          <w:szCs w:val="26"/>
+        </w:rPr>
+        <w:t xml:space="preserve">The method used to develop </w:t>
+      </w:r>
+      <w:proofErr w:type="spellStart"/>
+      <w:r>
+        <w:rPr>
+          <w:sz w:val="26"/>
+          <w:szCs w:val="26"/>
+        </w:rPr>
+        <w:t>ip</w:t>
+      </w:r>
+      <w:proofErr w:type="spellEnd"/>
+      <w:r>
+        <w:rPr>
+          <w:sz w:val="26"/>
+          <w:szCs w:val="26"/>
+        </w:rPr>
+        <w:t xml:space="preserve"> addressing schemes for different departments</w:t>
+      </w:r>
     </w:p>
     <w:p>
       <w:pPr>
-        <w:pStyle w:val="Heading1"/>
         <w:rPr>
           <w:sz w:val="26"/>
           <w:szCs w:val="26"/>
         </w:rPr>
       </w:pPr>
-      <w:bookmarkStart w:id="9" w:name="_Toc198635588"/>
       <w:r>
         <w:rPr>
           <w:sz w:val="26"/>
           <w:szCs w:val="26"/>
         </w:rPr>
+        <w:t xml:space="preserve">How you ensured efficient </w:t>
+      </w:r>
+      <w:proofErr w:type="spellStart"/>
+      <w:r>
+        <w:rPr>
+          <w:sz w:val="26"/>
+          <w:szCs w:val="26"/>
+        </w:rPr>
+        <w:t>ip</w:t>
+      </w:r>
+      <w:proofErr w:type="spellEnd"/>
+      <w:r>
+        <w:rPr>
+          <w:sz w:val="26"/>
+          <w:szCs w:val="26"/>
+        </w:rPr>
+        <w:t xml:space="preserve"> allocation</w:t>
+      </w:r>
+    </w:p>
+    <w:p>
+      <w:pPr>
+        <w:rPr>
+          <w:sz w:val="26"/>
+          <w:szCs w:val="26"/>
+        </w:rPr>
+      </w:pPr>
+      <w:r>
+        <w:rPr>
+          <w:sz w:val="26"/>
+          <w:szCs w:val="26"/>
+        </w:rPr>
+        <w:t>Network segmentation</w:t>
+      </w:r>
+    </w:p>
+    <w:p>
+      <w:pPr>
+        <w:pStyle w:val="Heading1"/>
+        <w:rPr>
+          <w:sz w:val="26"/>
+          <w:szCs w:val="26"/>
+        </w:rPr>
+      </w:pPr>
+      <w:bookmarkStart w:id="9" w:name="_Toc198802107"/>
+      <w:r>
+        <w:rPr>
+          <w:sz w:val="26"/>
+          <w:szCs w:val="26"/>
+        </w:rPr>
+        <w:t>Reliabilty</w:t>
+      </w:r>
+      <w:bookmarkEnd w:id="9"/>
+    </w:p>
+    <w:p>
+      <w:pPr>
+        <w:rPr>
+          <w:sz w:val="26"/>
+          <w:szCs w:val="26"/>
+        </w:rPr>
+      </w:pPr>
+    </w:p>
+    <w:p>
+      <w:pPr>
+        <w:pStyle w:val="Heading1"/>
+        <w:rPr>
+          <w:sz w:val="26"/>
+          <w:szCs w:val="26"/>
+        </w:rPr>
+      </w:pPr>
+      <w:bookmarkStart w:id="10" w:name="_Toc198802108"/>
+      <w:r>
+        <w:rPr>
+          <w:sz w:val="26"/>
+          <w:szCs w:val="26"/>
+        </w:rPr>
+        <w:t>Network testing</w:t>
+      </w:r>
+      <w:bookmarkEnd w:id="10"/>
+    </w:p>
+    <w:p>
+      <w:pPr>
+        <w:rPr>
+          <w:sz w:val="26"/>
+          <w:szCs w:val="26"/>
+        </w:rPr>
+      </w:pPr>
+    </w:p>
+    <w:p>
+      <w:pPr>
+        <w:pStyle w:val="Heading1"/>
+        <w:rPr>
+          <w:sz w:val="26"/>
+          <w:szCs w:val="26"/>
+        </w:rPr>
+      </w:pPr>
+      <w:bookmarkStart w:id="11" w:name="_Toc198802109"/>
+      <w:r>
+        <w:rPr>
+          <w:sz w:val="26"/>
+          <w:szCs w:val="26"/>
+        </w:rPr>
+        <w:t>Conclusion</w:t>
+      </w:r>
+      <w:bookmarkEnd w:id="11"/>
+    </w:p>
+    <w:p>
+      <w:pPr>
+        <w:rPr>
+          <w:sz w:val="26"/>
+          <w:szCs w:val="26"/>
+        </w:rPr>
+      </w:pPr>
+    </w:p>
+    <w:p>
+      <w:pPr>
+        <w:pStyle w:val="Heading1"/>
+        <w:rPr>
+          <w:sz w:val="26"/>
+          <w:szCs w:val="26"/>
+        </w:rPr>
+      </w:pPr>
+      <w:bookmarkStart w:id="12" w:name="_Toc198802110"/>
+      <w:r>
+        <w:rPr>
+          <w:sz w:val="26"/>
+          <w:szCs w:val="26"/>
+        </w:rPr>
         <w:t>References</w:t>
       </w:r>
-      <w:bookmarkEnd w:id="9"/>
+      <w:bookmarkEnd w:id="12"/>
     </w:p>
     <w:p>
       <w:pPr>
@@ -2367,7 +3504,7 @@
       </w:pPr>
     </w:p>
     <w:sectPr>
-      <w:footerReference w:type="default" r:id="rId13"/>
+      <w:footerReference w:type="default" r:id="rId16"/>
       <w:pgSz w:w="11906" w:h="16838"/>
       <w:pgMar w:top="1440" w:right="1800" w:bottom="1440" w:left="1800" w:header="720" w:footer="720" w:gutter="0"/>
       <w:pgNumType w:start="0"/>
@@ -2502,7 +3639,7 @@
             <w:noProof/>
             <w:snapToGrid w:val="0"/>
           </w:rPr>
-          <w:t>20/05/2025</w:t>
+          <w:t>21/05/2025</w:t>
         </w:r>
         <w:r>
           <w:rPr>
@@ -3029,6 +4166,7 @@
     <w:lsdException w:name="header" w:uiPriority="99"/>
     <w:lsdException w:name="footer" w:uiPriority="99"/>
     <w:lsdException w:name="caption" w:semiHidden="1" w:uiPriority="35" w:unhideWhenUsed="1" w:qFormat="1"/>
+    <w:lsdException w:name="table of figures" w:uiPriority="99"/>
     <w:lsdException w:name="Title" w:uiPriority="10" w:qFormat="1"/>
     <w:lsdException w:name="Subtitle" w:uiPriority="11" w:qFormat="1"/>
     <w:lsdException w:name="Hyperlink" w:uiPriority="99"/>
@@ -3691,7 +4829,6 @@
     <w:basedOn w:val="Normal"/>
     <w:next w:val="Normal"/>
     <w:uiPriority w:val="35"/>
-    <w:semiHidden/>
     <w:unhideWhenUsed/>
     <w:qFormat/>
     <w:rsid w:val="005D50F3"/>
@@ -4305,6 +5442,7 @@
     <w:name w:val="table of figures"/>
     <w:basedOn w:val="Normal"/>
     <w:next w:val="Normal"/>
+    <w:uiPriority w:val="99"/>
     <w:rsid w:val="009B51E5"/>
     <w:pPr>
       <w:spacing w:before="0" w:after="0"/>
@@ -4661,19 +5799,6 @@
 </file>
 
 <file path=customXml/item1.xml><?xml version="1.0" encoding="utf-8"?>
-<b:Sources xmlns:b="http://schemas.openxmlformats.org/officeDocument/2006/bibliography" xmlns="http://schemas.openxmlformats.org/officeDocument/2006/bibliography" SelectedStyle="\APASixthEditionOfficeOnline.xsl" StyleName="APA" Version="6"/>
-</file>
-
-<file path=customXml/item2.xml><?xml version="1.0" encoding="utf-8"?>
-<?mso-contentType ?>
-<FormTemplates xmlns="http://schemas.microsoft.com/sharepoint/v3/contenttype/forms">
-  <Display>DocumentLibraryForm</Display>
-  <Edit>DocumentLibraryForm</Edit>
-  <New>DocumentLibraryForm</New>
-</FormTemplates>
-</file>
-
-<file path=customXml/item3.xml><?xml version="1.0" encoding="utf-8"?>
 <ct:contentTypeSchema xmlns:ct="http://schemas.microsoft.com/office/2006/metadata/contentType" xmlns:ma="http://schemas.microsoft.com/office/2006/metadata/properties/metaAttributes" ct:_="" ma:_="" ma:contentTypeName="Document" ma:contentTypeID="0x010100D43454A992A19D4D8A4CB668637C053A" ma:contentTypeVersion="12" ma:contentTypeDescription="Create a new document." ma:contentTypeScope="" ma:versionID="40f9b7ec4dfcb537eed15f7f37dc57f5">
   <xsd:schema xmlns:xsd="http://www.w3.org/2001/XMLSchema" xmlns:xs="http://www.w3.org/2001/XMLSchema" xmlns:p="http://schemas.microsoft.com/office/2006/metadata/properties" xmlns:ns2="ddfe0ad1-4112-43da-8459-9b98cdaf43c0" xmlns:ns3="52aa10b1-e014-457b-b87c-c1f0ee70ef75" targetNamespace="http://schemas.microsoft.com/office/2006/metadata/properties" ma:root="true" ma:fieldsID="598238c3603307530db4b697acfec705" ns2:_="" ns3:_="">
     <xsd:import namespace="ddfe0ad1-4112-43da-8459-9b98cdaf43c0"/>
@@ -4890,23 +6015,20 @@
 </ct:contentTypeSchema>
 </file>
 
-<file path=customXml/itemProps1.xml><?xml version="1.0" encoding="utf-8"?>
-<ds:datastoreItem xmlns:ds="http://schemas.openxmlformats.org/officeDocument/2006/customXml" ds:itemID="{93F3EFEB-17F2-4428-9B7D-3F74E65F7572}">
-  <ds:schemaRefs>
-    <ds:schemaRef ds:uri="http://schemas.openxmlformats.org/officeDocument/2006/bibliography"/>
-  </ds:schemaRefs>
-</ds:datastoreItem>
+<file path=customXml/item2.xml><?xml version="1.0" encoding="utf-8"?>
+<?mso-contentType ?>
+<FormTemplates xmlns="http://schemas.microsoft.com/sharepoint/v3/contenttype/forms">
+  <Display>DocumentLibraryForm</Display>
+  <Edit>DocumentLibraryForm</Edit>
+  <New>DocumentLibraryForm</New>
+</FormTemplates>
 </file>
 
-<file path=customXml/itemProps2.xml><?xml version="1.0" encoding="utf-8"?>
-<ds:datastoreItem xmlns:ds="http://schemas.openxmlformats.org/officeDocument/2006/customXml" ds:itemID="{CAB1111E-B29A-41A9-BF57-61D17CE24E23}">
-  <ds:schemaRefs>
-    <ds:schemaRef ds:uri="http://schemas.microsoft.com/sharepoint/v3/contenttype/forms"/>
-  </ds:schemaRefs>
-</ds:datastoreItem>
+<file path=customXml/item3.xml><?xml version="1.0" encoding="utf-8"?>
+<b:Sources xmlns:b="http://schemas.openxmlformats.org/officeDocument/2006/bibliography" xmlns="http://schemas.openxmlformats.org/officeDocument/2006/bibliography" SelectedStyle="\APASixthEditionOfficeOnline.xsl" StyleName="APA" Version="6"/>
 </file>
 
-<file path=customXml/itemProps3.xml><?xml version="1.0" encoding="utf-8"?>
+<file path=customXml/itemProps1.xml><?xml version="1.0" encoding="utf-8"?>
 <ds:datastoreItem xmlns:ds="http://schemas.openxmlformats.org/officeDocument/2006/customXml" ds:itemID="{DBD2E314-58B9-4783-BF67-C2631A8A07B6}">
   <ds:schemaRefs>
     <ds:schemaRef ds:uri="http://schemas.microsoft.com/office/2006/metadata/contentType"/>
@@ -4923,4 +6045,20 @@
     <ds:schemaRef ds:uri="http://schemas.microsoft.com/internal/obd"/>
   </ds:schemaRefs>
 </ds:datastoreItem>
+</file>
+
+<file path=customXml/itemProps2.xml><?xml version="1.0" encoding="utf-8"?>
+<ds:datastoreItem xmlns:ds="http://schemas.openxmlformats.org/officeDocument/2006/customXml" ds:itemID="{CAB1111E-B29A-41A9-BF57-61D17CE24E23}">
+  <ds:schemaRefs>
+    <ds:schemaRef ds:uri="http://schemas.microsoft.com/sharepoint/v3/contenttype/forms"/>
+  </ds:schemaRefs>
+</ds:datastoreItem>
+</file>
+
+<file path=customXml/itemProps3.xml><?xml version="1.0" encoding="utf-8"?>
+<ds:datastoreItem xmlns:ds="http://schemas.openxmlformats.org/officeDocument/2006/customXml" ds:itemID="{93F3EFEB-17F2-4428-9B7D-3F74E65F7572}">
+  <ds:schemaRefs>
+    <ds:schemaRef ds:uri="http://schemas.openxmlformats.org/officeDocument/2006/bibliography"/>
+  </ds:schemaRefs>
+</ds:datastoreItem>
 </file>
</xml_diff>